<commit_message>
add: aggiunto RAD (solo requirement elicitation) nelle deliverables
</commit_message>
<xml_diff>
--- a/Workspace/RAD/punti singoli/Objectives_Success_Criteria_EWMS.docx
+++ b/Workspace/RAD/punti singoli/Objectives_Success_Criteria_EWMS.docx
@@ -58,639 +58,313 @@
     <w:p>
       <w:pPr>
         <w:pStyle w:val="Titolo1"/>
-      </w:pPr>
-      <w:r>
+        <w:rPr>
+          <w:lang w:val="it-IT"/>
+        </w:rPr>
+      </w:pPr>
+      <w:r>
+        <w:rPr>
+          <w:lang w:val="it-IT"/>
+        </w:rPr>
         <w:lastRenderedPageBreak/>
         <w:t>Obiettivi e criteri di successo del progetto</w:t>
       </w:r>
     </w:p>
     <w:p>
-      <w:r>
-        <w:t xml:space="preserve">Per la </w:t>
+      <w:pPr>
+        <w:rPr>
+          <w:lang w:val="it-IT"/>
+        </w:rPr>
+      </w:pPr>
+      <w:bookmarkStart w:id="1" w:name="_Hlk212580161"/>
+      <w:r>
+        <w:rPr>
+          <w:lang w:val="it-IT"/>
+        </w:rPr>
+        <w:t xml:space="preserve">Per la realizzazione di E.W.M.S. riteniamo necessario stabilire </w:t>
+      </w:r>
+      <w:r>
+        <w:rPr>
+          <w:lang w:val="it-IT"/>
+        </w:rPr>
+        <w:t xml:space="preserve">dei Key Performance </w:t>
       </w:r>
       <w:proofErr w:type="spellStart"/>
       <w:r>
-        <w:t>realizzazione</w:t>
+        <w:rPr>
+          <w:lang w:val="it-IT"/>
+        </w:rPr>
+        <w:t>Indicator</w:t>
       </w:r>
       <w:proofErr w:type="spellEnd"/>
       <w:r>
-        <w:t xml:space="preserve"> di E.W.M.S. </w:t>
-      </w:r>
-      <w:proofErr w:type="spellStart"/>
-      <w:r>
-        <w:t>riteniamo</w:t>
-      </w:r>
-      <w:proofErr w:type="spellEnd"/>
-      <w:r>
-        <w:t xml:space="preserve"> </w:t>
-      </w:r>
-      <w:proofErr w:type="spellStart"/>
-      <w:r>
-        <w:t>necessario</w:t>
-      </w:r>
-      <w:proofErr w:type="spellEnd"/>
-      <w:r>
-        <w:t xml:space="preserve"> </w:t>
-      </w:r>
-      <w:proofErr w:type="spellStart"/>
-      <w:r>
-        <w:t>stabilire</w:t>
-      </w:r>
-      <w:proofErr w:type="spellEnd"/>
-      <w:r>
-        <w:t xml:space="preserve"> </w:t>
-      </w:r>
-      <w:proofErr w:type="spellStart"/>
-      <w:r>
-        <w:t>dei</w:t>
-      </w:r>
-      <w:proofErr w:type="spellEnd"/>
-      <w:r>
-        <w:t xml:space="preserve"> Key Performance Indicator, </w:t>
-      </w:r>
-      <w:proofErr w:type="spellStart"/>
-      <w:r>
-        <w:t>ovvero</w:t>
-      </w:r>
-      <w:proofErr w:type="spellEnd"/>
-      <w:r>
-        <w:t xml:space="preserve"> </w:t>
-      </w:r>
-      <w:proofErr w:type="spellStart"/>
-      <w:r>
-        <w:t>degli</w:t>
-      </w:r>
-      <w:proofErr w:type="spellEnd"/>
-      <w:r>
-        <w:t xml:space="preserve"> standard per </w:t>
-      </w:r>
-      <w:proofErr w:type="spellStart"/>
-      <w:r>
-        <w:t>garantire</w:t>
-      </w:r>
-      <w:proofErr w:type="spellEnd"/>
-      <w:r>
-        <w:t xml:space="preserve"> il </w:t>
-      </w:r>
-      <w:proofErr w:type="spellStart"/>
-      <w:r>
-        <w:t>successo</w:t>
-      </w:r>
-      <w:proofErr w:type="spellEnd"/>
-      <w:r>
-        <w:t xml:space="preserve"> del </w:t>
-      </w:r>
-      <w:proofErr w:type="spellStart"/>
-      <w:r>
-        <w:t>prodotto</w:t>
-      </w:r>
-      <w:proofErr w:type="spellEnd"/>
-      <w:r>
-        <w:t xml:space="preserve"> e la </w:t>
-      </w:r>
-      <w:proofErr w:type="spellStart"/>
-      <w:r>
-        <w:t>soddisfazione</w:t>
-      </w:r>
-      <w:proofErr w:type="spellEnd"/>
-      <w:r>
-        <w:t xml:space="preserve"> </w:t>
-      </w:r>
-      <w:proofErr w:type="spellStart"/>
-      <w:r>
-        <w:t>dei</w:t>
-      </w:r>
-      <w:proofErr w:type="spellEnd"/>
-      <w:r>
-        <w:t xml:space="preserve"> </w:t>
-      </w:r>
-      <w:proofErr w:type="spellStart"/>
-      <w:r>
-        <w:t>nostri</w:t>
-      </w:r>
-      <w:proofErr w:type="spellEnd"/>
-      <w:r>
-        <w:t xml:space="preserve"> </w:t>
-      </w:r>
-      <w:proofErr w:type="spellStart"/>
-      <w:r>
-        <w:t>utenti</w:t>
-      </w:r>
-      <w:proofErr w:type="spellEnd"/>
-      <w:r>
-        <w:t xml:space="preserve"> </w:t>
-      </w:r>
-      <w:proofErr w:type="spellStart"/>
-      <w:r>
-        <w:t>finali</w:t>
-      </w:r>
-      <w:proofErr w:type="spellEnd"/>
-      <w:r>
-        <w:t>.</w:t>
+        <w:rPr>
+          <w:lang w:val="it-IT"/>
+        </w:rPr>
+        <w:t>, ovvero degli</w:t>
+      </w:r>
+      <w:r>
+        <w:rPr>
+          <w:lang w:val="it-IT"/>
+        </w:rPr>
+        <w:t xml:space="preserve"> standard per garantire il successo del prodotto e la soddisfazione dei nostri utenti finali.</w:t>
       </w:r>
     </w:p>
     <w:p>
-      <w:proofErr w:type="spellStart"/>
-      <w:r>
+      <w:pPr>
+        <w:rPr>
+          <w:lang w:val="it-IT"/>
+        </w:rPr>
+      </w:pPr>
+      <w:r>
+        <w:rPr>
+          <w:lang w:val="it-IT"/>
+        </w:rPr>
         <w:t>Q</w:t>
       </w:r>
       <w:r>
+        <w:rPr>
+          <w:lang w:val="it-IT"/>
+        </w:rPr>
         <w:t>ue</w:t>
       </w:r>
       <w:r>
-        <w:t>sti</w:t>
-      </w:r>
-      <w:proofErr w:type="spellEnd"/>
-      <w:r>
-        <w:t xml:space="preserve"> </w:t>
-      </w:r>
-      <w:proofErr w:type="spellStart"/>
-      <w:r>
-        <w:t>criteri</w:t>
-      </w:r>
-      <w:proofErr w:type="spellEnd"/>
-      <w:r>
-        <w:t xml:space="preserve"> </w:t>
-      </w:r>
-      <w:proofErr w:type="spellStart"/>
-      <w:r>
-        <w:t>servono</w:t>
-      </w:r>
-      <w:proofErr w:type="spellEnd"/>
-      <w:r>
-        <w:t xml:space="preserve"> a </w:t>
-      </w:r>
-      <w:proofErr w:type="spellStart"/>
-      <w:r>
-        <w:t>valutare</w:t>
-      </w:r>
-      <w:proofErr w:type="spellEnd"/>
-      <w:r>
-        <w:t xml:space="preserve"> </w:t>
-      </w:r>
-      <w:proofErr w:type="spellStart"/>
-      <w:r>
-        <w:t>l’efficienza</w:t>
-      </w:r>
-      <w:proofErr w:type="spellEnd"/>
-      <w:r>
-        <w:t xml:space="preserve"> e I </w:t>
-      </w:r>
-      <w:proofErr w:type="spellStart"/>
-      <w:r>
-        <w:t>risultati</w:t>
-      </w:r>
-      <w:proofErr w:type="spellEnd"/>
-      <w:r>
-        <w:t xml:space="preserve"> del </w:t>
-      </w:r>
-      <w:proofErr w:type="spellStart"/>
-      <w:r>
-        <w:t>prodotto</w:t>
-      </w:r>
-      <w:proofErr w:type="spellEnd"/>
-      <w:r>
-        <w:t xml:space="preserve">, in modo da </w:t>
-      </w:r>
-      <w:proofErr w:type="spellStart"/>
-      <w:r>
-        <w:t>monitorarne</w:t>
-      </w:r>
-      <w:proofErr w:type="spellEnd"/>
-      <w:r>
-        <w:t xml:space="preserve"> </w:t>
-      </w:r>
-      <w:proofErr w:type="spellStart"/>
-      <w:r>
-        <w:t>i</w:t>
-      </w:r>
-      <w:proofErr w:type="spellEnd"/>
-      <w:r>
-        <w:t xml:space="preserve"> </w:t>
-      </w:r>
-      <w:proofErr w:type="spellStart"/>
-      <w:r>
-        <w:t>progressi</w:t>
-      </w:r>
-      <w:proofErr w:type="spellEnd"/>
-      <w:r>
-        <w:t xml:space="preserve"> per </w:t>
-      </w:r>
-      <w:proofErr w:type="spellStart"/>
-      <w:r>
-        <w:t>facilitare</w:t>
-      </w:r>
-      <w:proofErr w:type="spellEnd"/>
-      <w:r>
-        <w:t xml:space="preserve"> </w:t>
-      </w:r>
-      <w:proofErr w:type="spellStart"/>
-      <w:r>
-        <w:t>eventuali</w:t>
-      </w:r>
-      <w:proofErr w:type="spellEnd"/>
-      <w:r>
-        <w:t xml:space="preserve"> </w:t>
-      </w:r>
-      <w:proofErr w:type="spellStart"/>
-      <w:r>
-        <w:t>migliorie</w:t>
-      </w:r>
-      <w:proofErr w:type="spellEnd"/>
-      <w:r>
-        <w:t xml:space="preserve"> e </w:t>
-      </w:r>
-      <w:proofErr w:type="spellStart"/>
-      <w:r>
-        <w:t>modifiche</w:t>
-      </w:r>
-      <w:proofErr w:type="spellEnd"/>
-      <w:r>
-        <w:t>.</w:t>
+        <w:rPr>
+          <w:lang w:val="it-IT"/>
+        </w:rPr>
+        <w:t>sti criteri</w:t>
+      </w:r>
+      <w:r>
+        <w:rPr>
+          <w:lang w:val="it-IT"/>
+        </w:rPr>
+        <w:t xml:space="preserve"> servono a valutare l’efficienza e I risultati del prodotto, in modo da monitorarne i progressi per facilitare eventuali migliorie e modifiche.</w:t>
       </w:r>
     </w:p>
-    <w:p/>
+    <w:bookmarkEnd w:id="1"/>
+    <w:p>
+      <w:pPr>
+        <w:rPr>
+          <w:lang w:val="it-IT"/>
+        </w:rPr>
+      </w:pPr>
+    </w:p>
     <w:p>
       <w:pPr>
         <w:rPr>
           <w:rFonts w:ascii="Times New Roman" w:hAnsi="Times New Roman" w:cs="Times New Roman"/>
           <w:sz w:val="32"/>
           <w:szCs w:val="32"/>
-        </w:rPr>
-      </w:pPr>
-      <w:proofErr w:type="spellStart"/>
+          <w:lang w:val="it-IT"/>
+        </w:rPr>
+      </w:pPr>
+      <w:bookmarkStart w:id="2" w:name="_Hlk212580193"/>
       <w:r>
         <w:rPr>
           <w:rFonts w:ascii="Times New Roman" w:hAnsi="Times New Roman" w:cs="Times New Roman"/>
           <w:sz w:val="32"/>
           <w:szCs w:val="32"/>
-        </w:rPr>
-        <w:t>Disponibilità</w:t>
-      </w:r>
-      <w:proofErr w:type="spellEnd"/>
+          <w:lang w:val="it-IT"/>
+        </w:rPr>
+        <w:t xml:space="preserve">Disponibilità e </w:t>
+      </w:r>
       <w:r>
         <w:rPr>
           <w:rFonts w:ascii="Times New Roman" w:hAnsi="Times New Roman" w:cs="Times New Roman"/>
           <w:sz w:val="32"/>
           <w:szCs w:val="32"/>
-        </w:rPr>
-        <w:t xml:space="preserve"> e </w:t>
-      </w:r>
-      <w:proofErr w:type="spellStart"/>
+          <w:lang w:val="it-IT"/>
+        </w:rPr>
+        <w:t>affidabilit</w:t>
+      </w:r>
       <w:r>
         <w:rPr>
           <w:rFonts w:ascii="Times New Roman" w:hAnsi="Times New Roman" w:cs="Times New Roman"/>
           <w:sz w:val="32"/>
           <w:szCs w:val="32"/>
-        </w:rPr>
-        <w:t>affidabilit</w:t>
-      </w:r>
+          <w:lang w:val="it-IT"/>
+        </w:rPr>
+        <w:t>à del servizio</w:t>
+      </w:r>
+      <w:bookmarkEnd w:id="2"/>
       <w:r>
         <w:rPr>
           <w:rFonts w:ascii="Times New Roman" w:hAnsi="Times New Roman" w:cs="Times New Roman"/>
           <w:sz w:val="32"/>
           <w:szCs w:val="32"/>
-        </w:rPr>
-        <w:t>à</w:t>
+          <w:lang w:val="it-IT"/>
+        </w:rPr>
+        <w:t>:</w:t>
+      </w:r>
+    </w:p>
+    <w:p>
+      <w:pPr>
+        <w:rPr>
+          <w:lang w:val="it-IT"/>
+        </w:rPr>
+      </w:pPr>
+      <w:bookmarkStart w:id="3" w:name="_Hlk212580212"/>
+      <w:r>
+        <w:rPr>
+          <w:lang w:val="it-IT"/>
+        </w:rPr>
+        <w:t>Il nostro prodotto p</w:t>
+      </w:r>
+      <w:r>
+        <w:rPr>
+          <w:lang w:val="it-IT"/>
+        </w:rPr>
+        <w:t xml:space="preserve">unta a </w:t>
+      </w:r>
+      <w:proofErr w:type="spellStart"/>
+      <w:r>
+        <w:rPr>
+          <w:lang w:val="it-IT"/>
+        </w:rPr>
+        <w:t>garnatire</w:t>
       </w:r>
       <w:proofErr w:type="spellEnd"/>
       <w:r>
+        <w:rPr>
+          <w:lang w:val="it-IT"/>
+        </w:rPr>
+        <w:t xml:space="preserve"> una d</w:t>
+      </w:r>
+      <w:r>
+        <w:rPr>
+          <w:lang w:val="it-IT"/>
+        </w:rPr>
+        <w:t>isponibilità</w:t>
+      </w:r>
+      <w:r>
+        <w:rPr>
+          <w:lang w:val="it-IT"/>
+        </w:rPr>
+        <w:t xml:space="preserve"> annua media</w:t>
+      </w:r>
+      <w:r>
+        <w:rPr>
+          <w:lang w:val="it-IT"/>
+        </w:rPr>
+        <w:t xml:space="preserve"> ≥ 9</w:t>
+      </w:r>
+      <w:r>
+        <w:rPr>
+          <w:lang w:val="it-IT"/>
+        </w:rPr>
+        <w:t>0</w:t>
+      </w:r>
+      <w:r>
+        <w:rPr>
+          <w:lang w:val="it-IT"/>
+        </w:rPr>
+        <w:t>%</w:t>
+      </w:r>
+      <w:r>
+        <w:rPr>
+          <w:lang w:val="it-IT"/>
+        </w:rPr>
+        <w:t xml:space="preserve">, in caso di errori dev’essere capace di gestire in maniera opportune le eccezioni e ripristinare il </w:t>
+      </w:r>
+      <w:r>
+        <w:rPr>
+          <w:lang w:val="it-IT"/>
+        </w:rPr>
+        <w:t>s</w:t>
+      </w:r>
+      <w:r>
+        <w:rPr>
+          <w:lang w:val="it-IT"/>
+        </w:rPr>
+        <w:t>istema in uno stato stabile e coerente</w:t>
+      </w:r>
+      <w:r>
+        <w:rPr>
+          <w:lang w:val="it-IT"/>
+        </w:rPr>
+        <w:t xml:space="preserve"> nel minor tempo </w:t>
+      </w:r>
+      <w:proofErr w:type="spellStart"/>
+      <w:r>
+        <w:rPr>
+          <w:lang w:val="it-IT"/>
+        </w:rPr>
+        <w:t>possible</w:t>
+      </w:r>
+      <w:proofErr w:type="spellEnd"/>
+      <w:r>
+        <w:rPr>
+          <w:lang w:val="it-IT"/>
+        </w:rPr>
+        <w:t>.</w:t>
+      </w:r>
+    </w:p>
+    <w:p>
+      <w:pPr>
+        <w:rPr>
+          <w:lang w:val="it-IT"/>
+        </w:rPr>
+      </w:pPr>
+      <w:r>
+        <w:rPr>
+          <w:lang w:val="it-IT"/>
+        </w:rPr>
+        <w:t xml:space="preserve">Prevediamo un’attesa media di 3 ore per la risoluzione di problemi di piccola taglia e fino a 96 ore per eventuali </w:t>
+      </w:r>
+      <w:proofErr w:type="spellStart"/>
+      <w:r>
+        <w:rPr>
+          <w:lang w:val="it-IT"/>
+        </w:rPr>
+        <w:t>problem</w:t>
+      </w:r>
+      <w:proofErr w:type="spellEnd"/>
+      <w:r>
+        <w:rPr>
+          <w:lang w:val="it-IT"/>
+        </w:rPr>
+        <w:t xml:space="preserve"> critici nel sistema.</w:t>
+      </w:r>
+    </w:p>
+    <w:bookmarkEnd w:id="3"/>
+    <w:p>
+      <w:pPr>
+        <w:rPr>
+          <w:lang w:val="it-IT"/>
+        </w:rPr>
+      </w:pPr>
+    </w:p>
+    <w:p>
+      <w:pPr>
         <w:rPr>
           <w:rFonts w:ascii="Times New Roman" w:hAnsi="Times New Roman" w:cs="Times New Roman"/>
           <w:sz w:val="32"/>
           <w:szCs w:val="32"/>
-        </w:rPr>
-        <w:t xml:space="preserve"> del </w:t>
-      </w:r>
-      <w:proofErr w:type="spellStart"/>
+          <w:lang w:val="it-IT"/>
+        </w:rPr>
+      </w:pPr>
       <w:r>
         <w:rPr>
           <w:rFonts w:ascii="Times New Roman" w:hAnsi="Times New Roman" w:cs="Times New Roman"/>
           <w:sz w:val="32"/>
           <w:szCs w:val="32"/>
-        </w:rPr>
-        <w:t>servizio</w:t>
-      </w:r>
-      <w:proofErr w:type="spellEnd"/>
-      <w:r>
-        <w:rPr>
-          <w:rFonts w:ascii="Times New Roman" w:hAnsi="Times New Roman" w:cs="Times New Roman"/>
-          <w:sz w:val="32"/>
-          <w:szCs w:val="32"/>
-        </w:rPr>
-        <w:t>:</w:t>
+          <w:lang w:val="it-IT"/>
+        </w:rPr>
+        <w:t>Performance e reattività:</w:t>
       </w:r>
     </w:p>
     <w:p>
-      <w:r>
-        <w:t xml:space="preserve">Il nostro </w:t>
-      </w:r>
-      <w:proofErr w:type="spellStart"/>
-      <w:r>
-        <w:t>prodotto</w:t>
-      </w:r>
-      <w:proofErr w:type="spellEnd"/>
-      <w:r>
-        <w:t xml:space="preserve"> </w:t>
-      </w:r>
-      <w:proofErr w:type="spellStart"/>
-      <w:r>
-        <w:t>p</w:t>
-      </w:r>
-      <w:r>
-        <w:t>unta</w:t>
-      </w:r>
-      <w:proofErr w:type="spellEnd"/>
-      <w:r>
-        <w:t xml:space="preserve"> a </w:t>
-      </w:r>
-      <w:proofErr w:type="spellStart"/>
-      <w:r>
-        <w:t>garnatire</w:t>
-      </w:r>
-      <w:proofErr w:type="spellEnd"/>
-      <w:r>
-        <w:t xml:space="preserve"> </w:t>
-      </w:r>
-      <w:proofErr w:type="spellStart"/>
-      <w:r>
-        <w:t>una</w:t>
-      </w:r>
-      <w:proofErr w:type="spellEnd"/>
-      <w:r>
-        <w:t xml:space="preserve"> </w:t>
-      </w:r>
-      <w:proofErr w:type="spellStart"/>
-      <w:r>
-        <w:t>d</w:t>
-      </w:r>
-      <w:r>
-        <w:t>isponibilità</w:t>
-      </w:r>
-      <w:proofErr w:type="spellEnd"/>
-      <w:r>
-        <w:t xml:space="preserve"> annua media</w:t>
-      </w:r>
-      <w:r>
-        <w:t xml:space="preserve"> ≥ 9</w:t>
-      </w:r>
-      <w:r>
-        <w:t>0</w:t>
-      </w:r>
-      <w:r>
-        <w:t>%</w:t>
-      </w:r>
-      <w:r>
-        <w:t xml:space="preserve">, in </w:t>
-      </w:r>
-      <w:proofErr w:type="spellStart"/>
-      <w:r>
-        <w:t>caso</w:t>
-      </w:r>
-      <w:proofErr w:type="spellEnd"/>
-      <w:r>
-        <w:t xml:space="preserve"> di </w:t>
-      </w:r>
-      <w:proofErr w:type="spellStart"/>
-      <w:r>
-        <w:t>errori</w:t>
-      </w:r>
-      <w:proofErr w:type="spellEnd"/>
-      <w:r>
-        <w:t xml:space="preserve"> </w:t>
-      </w:r>
-      <w:proofErr w:type="spellStart"/>
-      <w:r>
-        <w:t>dev’essere</w:t>
-      </w:r>
-      <w:proofErr w:type="spellEnd"/>
-      <w:r>
-        <w:t xml:space="preserve"> </w:t>
-      </w:r>
-      <w:proofErr w:type="spellStart"/>
-      <w:r>
-        <w:t>capace</w:t>
-      </w:r>
-      <w:proofErr w:type="spellEnd"/>
-      <w:r>
-        <w:t xml:space="preserve"> di </w:t>
-      </w:r>
-      <w:proofErr w:type="spellStart"/>
-      <w:r>
-        <w:t>gestire</w:t>
-      </w:r>
-      <w:proofErr w:type="spellEnd"/>
-      <w:r>
-        <w:t xml:space="preserve"> in maniera opportune le </w:t>
-      </w:r>
-      <w:proofErr w:type="spellStart"/>
-      <w:r>
-        <w:t>eccezioni</w:t>
-      </w:r>
-      <w:proofErr w:type="spellEnd"/>
-      <w:r>
-        <w:t xml:space="preserve"> e </w:t>
-      </w:r>
-      <w:proofErr w:type="spellStart"/>
-      <w:r>
-        <w:t>ripristinare</w:t>
-      </w:r>
-      <w:proofErr w:type="spellEnd"/>
-      <w:r>
-        <w:t xml:space="preserve"> il </w:t>
-      </w:r>
-      <w:proofErr w:type="spellStart"/>
-      <w:r>
-        <w:t>s</w:t>
-      </w:r>
-      <w:r>
-        <w:t>istema</w:t>
-      </w:r>
-      <w:proofErr w:type="spellEnd"/>
-      <w:r>
-        <w:t xml:space="preserve"> in uno </w:t>
-      </w:r>
-      <w:proofErr w:type="spellStart"/>
-      <w:r>
-        <w:t>stato</w:t>
-      </w:r>
-      <w:proofErr w:type="spellEnd"/>
-      <w:r>
-        <w:t xml:space="preserve"> stabile e </w:t>
-      </w:r>
-      <w:proofErr w:type="spellStart"/>
-      <w:r>
-        <w:t>coerente</w:t>
-      </w:r>
-      <w:proofErr w:type="spellEnd"/>
-      <w:r>
-        <w:t xml:space="preserve"> </w:t>
-      </w:r>
-      <w:proofErr w:type="spellStart"/>
-      <w:r>
-        <w:t>nel</w:t>
-      </w:r>
-      <w:proofErr w:type="spellEnd"/>
-      <w:r>
-        <w:t xml:space="preserve"> minor tempo possible</w:t>
-      </w:r>
-      <w:r>
-        <w:t>.</w:t>
-      </w:r>
-    </w:p>
-    <w:p>
-      <w:proofErr w:type="spellStart"/>
-      <w:r>
-        <w:t>Prevediamo</w:t>
-      </w:r>
-      <w:proofErr w:type="spellEnd"/>
-      <w:r>
-        <w:t xml:space="preserve"> </w:t>
-      </w:r>
-      <w:proofErr w:type="spellStart"/>
-      <w:r>
-        <w:t>un’attesa</w:t>
-      </w:r>
-      <w:proofErr w:type="spellEnd"/>
-      <w:r>
-        <w:t xml:space="preserve"> media di 3 ore per la </w:t>
-      </w:r>
-      <w:proofErr w:type="spellStart"/>
-      <w:r>
-        <w:t>risoluzione</w:t>
-      </w:r>
-      <w:proofErr w:type="spellEnd"/>
-      <w:r>
-        <w:t xml:space="preserve"> di </w:t>
-      </w:r>
-      <w:proofErr w:type="spellStart"/>
-      <w:r>
-        <w:t>problemi</w:t>
-      </w:r>
-      <w:proofErr w:type="spellEnd"/>
-      <w:r>
-        <w:t xml:space="preserve"> di </w:t>
-      </w:r>
-      <w:proofErr w:type="spellStart"/>
-      <w:r>
-        <w:t>piccola</w:t>
-      </w:r>
-      <w:proofErr w:type="spellEnd"/>
-      <w:r>
-        <w:t xml:space="preserve"> </w:t>
-      </w:r>
-      <w:proofErr w:type="spellStart"/>
-      <w:r>
-        <w:t>taglia</w:t>
-      </w:r>
-      <w:proofErr w:type="spellEnd"/>
-      <w:r>
-        <w:t xml:space="preserve"> e </w:t>
-      </w:r>
-      <w:proofErr w:type="spellStart"/>
-      <w:r>
-        <w:t>fino</w:t>
-      </w:r>
-      <w:proofErr w:type="spellEnd"/>
-      <w:r>
-        <w:t xml:space="preserve"> a 96 ore per </w:t>
-      </w:r>
-      <w:proofErr w:type="spellStart"/>
-      <w:r>
-        <w:t>eventuali</w:t>
-      </w:r>
-      <w:proofErr w:type="spellEnd"/>
-      <w:r>
-        <w:t xml:space="preserve"> problem </w:t>
-      </w:r>
-      <w:proofErr w:type="spellStart"/>
-      <w:r>
-        <w:t>critici</w:t>
-      </w:r>
-      <w:proofErr w:type="spellEnd"/>
-      <w:r>
-        <w:t xml:space="preserve"> </w:t>
-      </w:r>
-      <w:proofErr w:type="spellStart"/>
-      <w:r>
-        <w:t>nel</w:t>
-      </w:r>
-      <w:proofErr w:type="spellEnd"/>
-      <w:r>
-        <w:t xml:space="preserve"> </w:t>
-      </w:r>
-      <w:proofErr w:type="spellStart"/>
-      <w:r>
-        <w:t>sistema</w:t>
-      </w:r>
-      <w:proofErr w:type="spellEnd"/>
-      <w:r>
-        <w:t>.</w:t>
-      </w:r>
-    </w:p>
-    <w:p/>
-    <w:p>
-      <w:pPr>
-        <w:rPr>
-          <w:rFonts w:ascii="Times New Roman" w:hAnsi="Times New Roman" w:cs="Times New Roman"/>
-          <w:sz w:val="32"/>
-          <w:szCs w:val="32"/>
-        </w:rPr>
-      </w:pPr>
-      <w:r>
-        <w:rPr>
-          <w:rFonts w:ascii="Times New Roman" w:hAnsi="Times New Roman" w:cs="Times New Roman"/>
-          <w:sz w:val="32"/>
-          <w:szCs w:val="32"/>
-        </w:rPr>
-        <w:t xml:space="preserve">Performance e </w:t>
-      </w:r>
-      <w:proofErr w:type="spellStart"/>
-      <w:r>
-        <w:rPr>
-          <w:rFonts w:ascii="Times New Roman" w:hAnsi="Times New Roman" w:cs="Times New Roman"/>
-          <w:sz w:val="32"/>
-          <w:szCs w:val="32"/>
-        </w:rPr>
-        <w:t>reattività</w:t>
-      </w:r>
-      <w:proofErr w:type="spellEnd"/>
-      <w:r>
-        <w:rPr>
-          <w:rFonts w:ascii="Times New Roman" w:hAnsi="Times New Roman" w:cs="Times New Roman"/>
-          <w:sz w:val="32"/>
-          <w:szCs w:val="32"/>
-        </w:rPr>
-        <w:t>:</w:t>
-      </w:r>
-    </w:p>
-    <w:p>
-      <w:r>
-        <w:t xml:space="preserve">tempi </w:t>
-      </w:r>
-      <w:proofErr w:type="spellStart"/>
-      <w:r>
-        <w:t>medi</w:t>
-      </w:r>
-      <w:proofErr w:type="spellEnd"/>
-      <w:r>
-        <w:t xml:space="preserve"> di </w:t>
-      </w:r>
-      <w:proofErr w:type="spellStart"/>
-      <w:r>
-        <w:t>risposta</w:t>
-      </w:r>
-      <w:proofErr w:type="spellEnd"/>
-      <w:r>
-        <w:t xml:space="preserve"> </w:t>
-      </w:r>
-      <w:proofErr w:type="spellStart"/>
-      <w:r>
-        <w:t>previsti</w:t>
-      </w:r>
-      <w:proofErr w:type="spellEnd"/>
-      <w:r>
-        <w:t>:</w:t>
+      <w:pPr>
+        <w:rPr>
+          <w:lang w:val="it-IT"/>
+        </w:rPr>
+      </w:pPr>
+      <w:bookmarkStart w:id="4" w:name="_Hlk212580313"/>
+      <w:r>
+        <w:rPr>
+          <w:lang w:val="it-IT"/>
+        </w:rPr>
+        <w:t>tempi medi di risposta previsti:</w:t>
       </w:r>
     </w:p>
     <w:p>
@@ -704,38 +378,53 @@
           <w:rFonts w:ascii="Times New Roman" w:hAnsi="Times New Roman" w:cs="Times New Roman"/>
           <w:sz w:val="32"/>
           <w:szCs w:val="32"/>
-        </w:rPr>
-      </w:pPr>
-      <w:r>
-        <w:t xml:space="preserve">API </w:t>
+          <w:lang w:val="it-IT"/>
+        </w:rPr>
+      </w:pPr>
+      <w:r>
+        <w:rPr>
+          <w:lang w:val="it-IT"/>
+        </w:rPr>
+        <w:t>API critiche</w:t>
+      </w:r>
+      <w:r>
+        <w:rPr>
+          <w:lang w:val="it-IT"/>
+        </w:rPr>
+        <w:t>: tempo di attesa</w:t>
+      </w:r>
+      <w:r>
+        <w:rPr>
+          <w:lang w:val="it-IT"/>
+        </w:rPr>
+        <w:t xml:space="preserve"> ≤ </w:t>
+      </w:r>
+      <w:r>
+        <w:rPr>
+          <w:lang w:val="it-IT"/>
+        </w:rPr>
+        <w:t>30</w:t>
+      </w:r>
+      <w:r>
+        <w:rPr>
+          <w:lang w:val="it-IT"/>
+        </w:rPr>
+        <w:t xml:space="preserve">00 </w:t>
       </w:r>
       <w:proofErr w:type="spellStart"/>
       <w:r>
-        <w:t>critiche</w:t>
+        <w:rPr>
+          <w:lang w:val="it-IT"/>
+        </w:rPr>
+        <w:t>ms</w:t>
       </w:r>
       <w:proofErr w:type="spellEnd"/>
       <w:r>
-        <w:t xml:space="preserve">: tempo di </w:t>
-      </w:r>
-      <w:proofErr w:type="spellStart"/>
-      <w:r>
-        <w:t>attesa</w:t>
-      </w:r>
-      <w:proofErr w:type="spellEnd"/>
-      <w:r>
-        <w:t xml:space="preserve"> ≤ </w:t>
-      </w:r>
-      <w:r>
-        <w:t>30</w:t>
-      </w:r>
-      <w:r>
-        <w:t xml:space="preserve">00 </w:t>
-      </w:r>
-      <w:proofErr w:type="spellStart"/>
-      <w:r>
-        <w:t>ms;</w:t>
-      </w:r>
-      <w:proofErr w:type="spellEnd"/>
+        <w:rPr>
+          <w:lang w:val="it-IT"/>
+        </w:rPr>
+        <w:t>;</w:t>
+      </w:r>
     </w:p>
     <w:p>
       <w:pPr>
@@ -748,360 +437,104 @@
           <w:rFonts w:ascii="Times New Roman" w:hAnsi="Times New Roman" w:cs="Times New Roman"/>
           <w:sz w:val="32"/>
           <w:szCs w:val="32"/>
-        </w:rPr>
-      </w:pPr>
-      <w:proofErr w:type="spellStart"/>
-      <w:r>
-        <w:t>caricamento</w:t>
-      </w:r>
-      <w:proofErr w:type="spellEnd"/>
-      <w:r>
-        <w:t xml:space="preserve"> </w:t>
-      </w:r>
-      <w:proofErr w:type="spellStart"/>
-      <w:r>
-        <w:t>delle</w:t>
-      </w:r>
-      <w:proofErr w:type="spellEnd"/>
-      <w:r>
-        <w:t xml:space="preserve"> </w:t>
-      </w:r>
-      <w:proofErr w:type="spellStart"/>
-      <w:r>
-        <w:t>pagine</w:t>
-      </w:r>
-      <w:proofErr w:type="spellEnd"/>
-      <w:r>
-        <w:t xml:space="preserve"> </w:t>
-      </w:r>
-      <w:proofErr w:type="spellStart"/>
-      <w:r>
-        <w:t>chiave</w:t>
-      </w:r>
-      <w:proofErr w:type="spellEnd"/>
-      <w:r>
-        <w:t xml:space="preserve">: tempo di </w:t>
-      </w:r>
-      <w:proofErr w:type="spellStart"/>
-      <w:r>
-        <w:t>attesa</w:t>
-      </w:r>
-      <w:proofErr w:type="spellEnd"/>
-      <w:r>
-        <w:t xml:space="preserve"> </w:t>
-      </w:r>
-      <w:r>
+          <w:lang w:val="it-IT"/>
+        </w:rPr>
+      </w:pPr>
+      <w:r>
+        <w:rPr>
+          <w:lang w:val="it-IT"/>
+        </w:rPr>
+        <w:t>caricamento delle pagine chiave</w:t>
+      </w:r>
+      <w:r>
+        <w:rPr>
+          <w:lang w:val="it-IT"/>
+        </w:rPr>
+        <w:t xml:space="preserve">: tempo di attesa </w:t>
+      </w:r>
+      <w:r>
+        <w:rPr>
+          <w:lang w:val="it-IT"/>
+        </w:rPr>
         <w:t xml:space="preserve">≤ 2 s. </w:t>
       </w:r>
     </w:p>
     <w:p>
-      <w:proofErr w:type="spellStart"/>
+      <w:pPr>
+        <w:rPr>
+          <w:lang w:val="it-IT"/>
+        </w:rPr>
+      </w:pPr>
       <w:r>
         <w:rPr>
           <w:rFonts w:asciiTheme="majorHAnsi" w:hAnsiTheme="majorHAnsi" w:cstheme="majorHAnsi"/>
-        </w:rPr>
-        <w:t>Questi</w:t>
-      </w:r>
-      <w:proofErr w:type="spellEnd"/>
-      <w:r>
-        <w:rPr>
-          <w:rFonts w:asciiTheme="majorHAnsi" w:hAnsiTheme="majorHAnsi" w:cstheme="majorHAnsi"/>
-        </w:rPr>
-        <w:t xml:space="preserve"> tempi </w:t>
-      </w:r>
-      <w:proofErr w:type="spellStart"/>
-      <w:r>
-        <w:rPr>
-          <w:rFonts w:asciiTheme="majorHAnsi" w:hAnsiTheme="majorHAnsi" w:cstheme="majorHAnsi"/>
-        </w:rPr>
-        <w:t>sono</w:t>
-      </w:r>
-      <w:proofErr w:type="spellEnd"/>
-      <w:r>
-        <w:rPr>
-          <w:rFonts w:asciiTheme="majorHAnsi" w:hAnsiTheme="majorHAnsi" w:cstheme="majorHAnsi"/>
-        </w:rPr>
-        <w:t xml:space="preserve"> </w:t>
-      </w:r>
-      <w:proofErr w:type="spellStart"/>
-      <w:r>
-        <w:rPr>
-          <w:rFonts w:asciiTheme="majorHAnsi" w:hAnsiTheme="majorHAnsi" w:cstheme="majorHAnsi"/>
-        </w:rPr>
-        <w:t>stimati</w:t>
-      </w:r>
-      <w:proofErr w:type="spellEnd"/>
-      <w:r>
-        <w:rPr>
-          <w:rFonts w:asciiTheme="majorHAnsi" w:hAnsiTheme="majorHAnsi" w:cstheme="majorHAnsi"/>
-        </w:rPr>
-        <w:t xml:space="preserve"> </w:t>
-      </w:r>
-      <w:proofErr w:type="spellStart"/>
-      <w:r>
-        <w:rPr>
-          <w:rFonts w:asciiTheme="majorHAnsi" w:hAnsiTheme="majorHAnsi" w:cstheme="majorHAnsi"/>
-        </w:rPr>
-        <w:t>su</w:t>
-      </w:r>
-      <w:proofErr w:type="spellEnd"/>
-      <w:r>
-        <w:rPr>
-          <w:rFonts w:asciiTheme="majorHAnsi" w:hAnsiTheme="majorHAnsi" w:cstheme="majorHAnsi"/>
-        </w:rPr>
-        <w:t xml:space="preserve"> un </w:t>
-      </w:r>
-      <w:proofErr w:type="spellStart"/>
-      <w:r>
-        <w:rPr>
-          <w:rFonts w:asciiTheme="majorHAnsi" w:hAnsiTheme="majorHAnsi" w:cstheme="majorHAnsi"/>
-        </w:rPr>
-        <w:t>picco</w:t>
-      </w:r>
-      <w:proofErr w:type="spellEnd"/>
-      <w:r>
-        <w:rPr>
-          <w:rFonts w:asciiTheme="majorHAnsi" w:hAnsiTheme="majorHAnsi" w:cstheme="majorHAnsi"/>
-        </w:rPr>
-        <w:t xml:space="preserve"> di </w:t>
-      </w:r>
-      <w:proofErr w:type="spellStart"/>
-      <w:r>
-        <w:rPr>
-          <w:rFonts w:asciiTheme="majorHAnsi" w:hAnsiTheme="majorHAnsi" w:cstheme="majorHAnsi"/>
-        </w:rPr>
-        <w:t>carico</w:t>
-      </w:r>
-      <w:proofErr w:type="spellEnd"/>
-      <w:r>
-        <w:rPr>
-          <w:rFonts w:asciiTheme="majorHAnsi" w:hAnsiTheme="majorHAnsi" w:cstheme="majorHAnsi"/>
-        </w:rPr>
-        <w:t xml:space="preserve"> </w:t>
-      </w:r>
-      <w:r>
-        <w:t>≤ 2</w:t>
-      </w:r>
-      <w:r>
-        <w:t xml:space="preserve">00 </w:t>
-      </w:r>
-      <w:proofErr w:type="spellStart"/>
-      <w:r>
-        <w:t>utenti</w:t>
-      </w:r>
-      <w:proofErr w:type="spellEnd"/>
-      <w:r>
-        <w:t xml:space="preserve"> </w:t>
-      </w:r>
-      <w:proofErr w:type="spellStart"/>
-      <w:r>
-        <w:t>che</w:t>
-      </w:r>
-      <w:proofErr w:type="spellEnd"/>
-      <w:r>
-        <w:t xml:space="preserve"> </w:t>
-      </w:r>
-      <w:proofErr w:type="spellStart"/>
-      <w:r>
-        <w:t>contemporaneamente</w:t>
-      </w:r>
-      <w:proofErr w:type="spellEnd"/>
-      <w:r>
-        <w:t xml:space="preserve"> </w:t>
-      </w:r>
-      <w:proofErr w:type="spellStart"/>
-      <w:r>
-        <w:t>utilizzano</w:t>
-      </w:r>
-      <w:proofErr w:type="spellEnd"/>
-      <w:r>
-        <w:t xml:space="preserve"> il </w:t>
-      </w:r>
-      <w:proofErr w:type="spellStart"/>
-      <w:r>
-        <w:t>servizio</w:t>
-      </w:r>
-      <w:proofErr w:type="spellEnd"/>
-      <w:r>
-        <w:t xml:space="preserve">, </w:t>
-      </w:r>
-      <w:proofErr w:type="spellStart"/>
-      <w:r>
-        <w:t>quindi</w:t>
-      </w:r>
-      <w:proofErr w:type="spellEnd"/>
-      <w:r>
-        <w:t xml:space="preserve"> </w:t>
-      </w:r>
-      <w:proofErr w:type="spellStart"/>
-      <w:r>
-        <w:t>l’utilizzo</w:t>
-      </w:r>
-      <w:proofErr w:type="spellEnd"/>
-      <w:r>
-        <w:t xml:space="preserve"> del </w:t>
-      </w:r>
-      <w:proofErr w:type="spellStart"/>
-      <w:r>
-        <w:t>prodotto</w:t>
-      </w:r>
-      <w:proofErr w:type="spellEnd"/>
-      <w:r>
-        <w:t xml:space="preserve"> è </w:t>
-      </w:r>
-      <w:proofErr w:type="spellStart"/>
-      <w:r>
-        <w:t>indicato</w:t>
-      </w:r>
-      <w:proofErr w:type="spellEnd"/>
-      <w:r>
-        <w:t xml:space="preserve"> per le piccolo e </w:t>
-      </w:r>
-      <w:proofErr w:type="spellStart"/>
-      <w:r>
-        <w:t>medie</w:t>
-      </w:r>
-      <w:proofErr w:type="spellEnd"/>
-      <w:r>
-        <w:t xml:space="preserve"> </w:t>
-      </w:r>
-      <w:proofErr w:type="spellStart"/>
-      <w:r>
-        <w:t>aziende</w:t>
-      </w:r>
-      <w:proofErr w:type="spellEnd"/>
-      <w:r>
-        <w:t>.</w:t>
+          <w:lang w:val="it-IT"/>
+        </w:rPr>
+        <w:t xml:space="preserve">Questi tempi sono stimati su un picco di carico </w:t>
+      </w:r>
+      <w:r>
+        <w:rPr>
+          <w:lang w:val="it-IT"/>
+        </w:rPr>
+        <w:t xml:space="preserve">≤ 200 utenti che contemporaneamente utilizzano il </w:t>
+      </w:r>
+      <w:proofErr w:type="gramStart"/>
+      <w:r>
+        <w:rPr>
+          <w:lang w:val="it-IT"/>
+        </w:rPr>
+        <w:t>servizio, quindi</w:t>
+      </w:r>
+      <w:proofErr w:type="gramEnd"/>
+      <w:r>
+        <w:rPr>
+          <w:lang w:val="it-IT"/>
+        </w:rPr>
+        <w:t xml:space="preserve"> l’utilizzo del prodotto è indicato per </w:t>
+      </w:r>
+      <w:proofErr w:type="gramStart"/>
+      <w:r>
+        <w:rPr>
+          <w:lang w:val="it-IT"/>
+        </w:rPr>
+        <w:t>le piccolo</w:t>
+      </w:r>
+      <w:proofErr w:type="gramEnd"/>
+      <w:r>
+        <w:rPr>
+          <w:lang w:val="it-IT"/>
+        </w:rPr>
+        <w:t xml:space="preserve"> e medie aziende.</w:t>
       </w:r>
     </w:p>
     <w:p>
       <w:pPr>
         <w:rPr>
           <w:rFonts w:asciiTheme="majorHAnsi" w:hAnsiTheme="majorHAnsi" w:cstheme="majorHAnsi"/>
-        </w:rPr>
-      </w:pPr>
-      <w:r>
-        <w:t xml:space="preserve">Il producing team non </w:t>
-      </w:r>
-      <w:proofErr w:type="spellStart"/>
-      <w:r>
-        <w:t>garantisce</w:t>
-      </w:r>
-      <w:proofErr w:type="spellEnd"/>
-      <w:r>
-        <w:t xml:space="preserve"> la fault tolerance del Sistema </w:t>
-      </w:r>
-      <w:proofErr w:type="spellStart"/>
-      <w:r>
-        <w:t>su</w:t>
-      </w:r>
-      <w:proofErr w:type="spellEnd"/>
-      <w:r>
-        <w:t xml:space="preserve"> un </w:t>
-      </w:r>
-      <w:proofErr w:type="spellStart"/>
-      <w:r>
-        <w:t>carico</w:t>
-      </w:r>
-      <w:proofErr w:type="spellEnd"/>
-      <w:r>
-        <w:t xml:space="preserve"> </w:t>
-      </w:r>
-      <w:proofErr w:type="spellStart"/>
-      <w:r>
-        <w:t>maggiore</w:t>
-      </w:r>
-      <w:proofErr w:type="spellEnd"/>
-      <w:r>
-        <w:t xml:space="preserve"> di </w:t>
-      </w:r>
-      <w:proofErr w:type="spellStart"/>
-      <w:r>
-        <w:t>quello</w:t>
-      </w:r>
-      <w:proofErr w:type="spellEnd"/>
-      <w:r>
-        <w:t xml:space="preserve"> </w:t>
-      </w:r>
-      <w:proofErr w:type="spellStart"/>
-      <w:r>
-        <w:t>indicato</w:t>
-      </w:r>
-      <w:proofErr w:type="spellEnd"/>
-      <w:r>
-        <w:t xml:space="preserve">, di </w:t>
-      </w:r>
-      <w:proofErr w:type="spellStart"/>
-      <w:r>
-        <w:t>conseguenze</w:t>
-      </w:r>
-      <w:proofErr w:type="spellEnd"/>
-      <w:r>
-        <w:t xml:space="preserve"> non </w:t>
-      </w:r>
-      <w:proofErr w:type="spellStart"/>
-      <w:r>
-        <w:t>verranno</w:t>
-      </w:r>
-      <w:proofErr w:type="spellEnd"/>
-      <w:r>
-        <w:t xml:space="preserve"> </w:t>
-      </w:r>
-      <w:proofErr w:type="spellStart"/>
-      <w:r>
-        <w:t>assunte</w:t>
-      </w:r>
-      <w:proofErr w:type="spellEnd"/>
-      <w:r>
-        <w:t xml:space="preserve"> le </w:t>
-      </w:r>
-      <w:proofErr w:type="spellStart"/>
-      <w:r>
-        <w:t>responsabilità</w:t>
-      </w:r>
-      <w:proofErr w:type="spellEnd"/>
-      <w:r>
-        <w:t xml:space="preserve"> per </w:t>
-      </w:r>
-      <w:proofErr w:type="spellStart"/>
-      <w:r>
-        <w:t>danni</w:t>
-      </w:r>
-      <w:proofErr w:type="spellEnd"/>
-      <w:r>
-        <w:t xml:space="preserve"> </w:t>
-      </w:r>
-      <w:proofErr w:type="spellStart"/>
-      <w:r>
-        <w:t>causati</w:t>
-      </w:r>
-      <w:proofErr w:type="spellEnd"/>
-      <w:r>
-        <w:t xml:space="preserve"> da un </w:t>
-      </w:r>
-      <w:proofErr w:type="spellStart"/>
-      <w:r>
-        <w:t>utilizzo</w:t>
-      </w:r>
-      <w:proofErr w:type="spellEnd"/>
-      <w:r>
-        <w:t xml:space="preserve"> </w:t>
-      </w:r>
-      <w:proofErr w:type="spellStart"/>
-      <w:r>
-        <w:t>improprio</w:t>
-      </w:r>
-      <w:proofErr w:type="spellEnd"/>
-      <w:r>
-        <w:t xml:space="preserve"> del Sistema.</w:t>
+          <w:lang w:val="it-IT"/>
+        </w:rPr>
+      </w:pPr>
+      <w:r>
+        <w:rPr>
+          <w:lang w:val="it-IT"/>
+        </w:rPr>
+        <w:t xml:space="preserve">Il producing team non garantisce la fault tolerance del Sistema su un carico maggiore di quello indicato, di conseguenze non </w:t>
+      </w:r>
+      <w:r>
+        <w:rPr>
+          <w:lang w:val="it-IT"/>
+        </w:rPr>
+        <w:t>verranno assunte le responsabilità per danni causati da un utilizzo improprio del Sistema.</w:t>
       </w:r>
     </w:p>
+    <w:bookmarkEnd w:id="4"/>
     <w:p>
       <w:pPr>
         <w:rPr>
           <w:rFonts w:ascii="Times New Roman" w:hAnsi="Times New Roman" w:cs="Times New Roman"/>
           <w:sz w:val="32"/>
           <w:szCs w:val="32"/>
+          <w:lang w:val="it-IT"/>
         </w:rPr>
       </w:pPr>
     </w:p>
@@ -1111,59 +544,26 @@
           <w:rFonts w:ascii="Times New Roman" w:hAnsi="Times New Roman" w:cs="Times New Roman"/>
           <w:sz w:val="32"/>
           <w:szCs w:val="32"/>
-        </w:rPr>
-      </w:pPr>
-      <w:proofErr w:type="spellStart"/>
+          <w:lang w:val="it-IT"/>
+        </w:rPr>
+      </w:pPr>
+      <w:bookmarkStart w:id="5" w:name="_Hlk212580381"/>
       <w:r>
         <w:rPr>
           <w:rFonts w:ascii="Times New Roman" w:hAnsi="Times New Roman" w:cs="Times New Roman"/>
           <w:sz w:val="32"/>
           <w:szCs w:val="32"/>
-        </w:rPr>
-        <w:t>Usabilità</w:t>
-      </w:r>
-      <w:proofErr w:type="spellEnd"/>
+          <w:lang w:val="it-IT"/>
+        </w:rPr>
+        <w:t>Usabilità e soddisfazione utente</w:t>
+      </w:r>
+      <w:bookmarkEnd w:id="5"/>
       <w:r>
         <w:rPr>
           <w:rFonts w:ascii="Times New Roman" w:hAnsi="Times New Roman" w:cs="Times New Roman"/>
           <w:sz w:val="32"/>
           <w:szCs w:val="32"/>
-        </w:rPr>
-        <w:t xml:space="preserve"> e </w:t>
-      </w:r>
-      <w:proofErr w:type="spellStart"/>
-      <w:r>
-        <w:rPr>
-          <w:rFonts w:ascii="Times New Roman" w:hAnsi="Times New Roman" w:cs="Times New Roman"/>
-          <w:sz w:val="32"/>
-          <w:szCs w:val="32"/>
-        </w:rPr>
-        <w:t>soddisfazione</w:t>
-      </w:r>
-      <w:proofErr w:type="spellEnd"/>
-      <w:r>
-        <w:rPr>
-          <w:rFonts w:ascii="Times New Roman" w:hAnsi="Times New Roman" w:cs="Times New Roman"/>
-          <w:sz w:val="32"/>
-          <w:szCs w:val="32"/>
-        </w:rPr>
-        <w:t xml:space="preserve"> </w:t>
-      </w:r>
-      <w:proofErr w:type="spellStart"/>
-      <w:r>
-        <w:rPr>
-          <w:rFonts w:ascii="Times New Roman" w:hAnsi="Times New Roman" w:cs="Times New Roman"/>
-          <w:sz w:val="32"/>
-          <w:szCs w:val="32"/>
-        </w:rPr>
-        <w:t>utente</w:t>
-      </w:r>
-      <w:proofErr w:type="spellEnd"/>
-      <w:r>
-        <w:rPr>
-          <w:rFonts w:ascii="Times New Roman" w:hAnsi="Times New Roman" w:cs="Times New Roman"/>
-          <w:sz w:val="32"/>
-          <w:szCs w:val="32"/>
+          <w:lang w:val="it-IT"/>
         </w:rPr>
         <w:t>:</w:t>
       </w:r>
@@ -1172,338 +572,46 @@
       <w:pPr>
         <w:rPr>
           <w:rFonts w:asciiTheme="majorHAnsi" w:hAnsiTheme="majorHAnsi" w:cstheme="majorHAnsi"/>
-        </w:rPr>
-      </w:pPr>
-      <w:proofErr w:type="spellStart"/>
+          <w:lang w:val="it-IT"/>
+        </w:rPr>
+      </w:pPr>
+      <w:bookmarkStart w:id="6" w:name="_Hlk212580414"/>
       <w:r>
         <w:rPr>
           <w:rFonts w:asciiTheme="majorHAnsi" w:hAnsiTheme="majorHAnsi" w:cstheme="majorHAnsi"/>
-        </w:rPr>
-        <w:t>M</w:t>
+          <w:lang w:val="it-IT"/>
+        </w:rPr>
+        <w:t>Miriamo a rendere intuitivo e comprensibile l’utilizzo del nostro prodotto,</w:t>
       </w:r>
       <w:r>
         <w:rPr>
           <w:rFonts w:asciiTheme="majorHAnsi" w:hAnsiTheme="majorHAnsi" w:cstheme="majorHAnsi"/>
-        </w:rPr>
-        <w:t>iriamo</w:t>
-      </w:r>
-      <w:proofErr w:type="spellEnd"/>
+          <w:lang w:val="it-IT"/>
+        </w:rPr>
+        <w:t xml:space="preserve"> con interfacce utente accessibili e familiari,</w:t>
+      </w:r>
       <w:r>
         <w:rPr>
           <w:rFonts w:asciiTheme="majorHAnsi" w:hAnsiTheme="majorHAnsi" w:cstheme="majorHAnsi"/>
-        </w:rPr>
-        <w:t xml:space="preserve"> a </w:t>
-      </w:r>
-      <w:proofErr w:type="spellStart"/>
-      <w:r>
-        <w:rPr>
-          <w:rFonts w:asciiTheme="majorHAnsi" w:hAnsiTheme="majorHAnsi" w:cstheme="majorHAnsi"/>
-        </w:rPr>
-        <w:t>rendere</w:t>
-      </w:r>
-      <w:proofErr w:type="spellEnd"/>
-      <w:r>
-        <w:rPr>
-          <w:rFonts w:asciiTheme="majorHAnsi" w:hAnsiTheme="majorHAnsi" w:cstheme="majorHAnsi"/>
-        </w:rPr>
-        <w:t xml:space="preserve"> </w:t>
-      </w:r>
-      <w:proofErr w:type="spellStart"/>
-      <w:r>
-        <w:rPr>
-          <w:rFonts w:asciiTheme="majorHAnsi" w:hAnsiTheme="majorHAnsi" w:cstheme="majorHAnsi"/>
-        </w:rPr>
-        <w:t>intuitiv</w:t>
-      </w:r>
-      <w:r>
-        <w:rPr>
-          <w:rFonts w:asciiTheme="majorHAnsi" w:hAnsiTheme="majorHAnsi" w:cstheme="majorHAnsi"/>
-        </w:rPr>
-        <w:t>o</w:t>
-      </w:r>
-      <w:proofErr w:type="spellEnd"/>
-      <w:r>
-        <w:rPr>
-          <w:rFonts w:asciiTheme="majorHAnsi" w:hAnsiTheme="majorHAnsi" w:cstheme="majorHAnsi"/>
-        </w:rPr>
-        <w:t xml:space="preserve"> e </w:t>
-      </w:r>
-      <w:proofErr w:type="spellStart"/>
-      <w:r>
-        <w:rPr>
-          <w:rFonts w:asciiTheme="majorHAnsi" w:hAnsiTheme="majorHAnsi" w:cstheme="majorHAnsi"/>
-        </w:rPr>
-        <w:t>comprensibile</w:t>
-      </w:r>
-      <w:proofErr w:type="spellEnd"/>
-      <w:r>
-        <w:rPr>
-          <w:rFonts w:asciiTheme="majorHAnsi" w:hAnsiTheme="majorHAnsi" w:cstheme="majorHAnsi"/>
-        </w:rPr>
-        <w:t xml:space="preserve"> </w:t>
-      </w:r>
-      <w:proofErr w:type="spellStart"/>
-      <w:r>
-        <w:rPr>
-          <w:rFonts w:asciiTheme="majorHAnsi" w:hAnsiTheme="majorHAnsi" w:cstheme="majorHAnsi"/>
-        </w:rPr>
-        <w:t>l’utilizzo</w:t>
-      </w:r>
-      <w:proofErr w:type="spellEnd"/>
-      <w:r>
-        <w:rPr>
-          <w:rFonts w:asciiTheme="majorHAnsi" w:hAnsiTheme="majorHAnsi" w:cstheme="majorHAnsi"/>
-        </w:rPr>
-        <w:t xml:space="preserve"> del nostro </w:t>
-      </w:r>
-      <w:proofErr w:type="spellStart"/>
-      <w:r>
-        <w:rPr>
-          <w:rFonts w:asciiTheme="majorHAnsi" w:hAnsiTheme="majorHAnsi" w:cstheme="majorHAnsi"/>
-        </w:rPr>
-        <w:t>prodotto</w:t>
-      </w:r>
-      <w:proofErr w:type="spellEnd"/>
-      <w:r>
-        <w:rPr>
-          <w:rFonts w:asciiTheme="majorHAnsi" w:hAnsiTheme="majorHAnsi" w:cstheme="majorHAnsi"/>
-        </w:rPr>
-        <w:t>,</w:t>
-      </w:r>
-      <w:r>
-        <w:rPr>
-          <w:rFonts w:asciiTheme="majorHAnsi" w:hAnsiTheme="majorHAnsi" w:cstheme="majorHAnsi"/>
-        </w:rPr>
-        <w:t xml:space="preserve"> con </w:t>
-      </w:r>
-      <w:proofErr w:type="spellStart"/>
-      <w:r>
-        <w:rPr>
-          <w:rFonts w:asciiTheme="majorHAnsi" w:hAnsiTheme="majorHAnsi" w:cstheme="majorHAnsi"/>
-        </w:rPr>
-        <w:t>interfacce</w:t>
-      </w:r>
-      <w:proofErr w:type="spellEnd"/>
-      <w:r>
-        <w:rPr>
-          <w:rFonts w:asciiTheme="majorHAnsi" w:hAnsiTheme="majorHAnsi" w:cstheme="majorHAnsi"/>
-        </w:rPr>
-        <w:t xml:space="preserve"> </w:t>
-      </w:r>
-      <w:proofErr w:type="spellStart"/>
-      <w:r>
-        <w:rPr>
-          <w:rFonts w:asciiTheme="majorHAnsi" w:hAnsiTheme="majorHAnsi" w:cstheme="majorHAnsi"/>
-        </w:rPr>
-        <w:t>utente</w:t>
-      </w:r>
-      <w:proofErr w:type="spellEnd"/>
-      <w:r>
-        <w:rPr>
-          <w:rFonts w:asciiTheme="majorHAnsi" w:hAnsiTheme="majorHAnsi" w:cstheme="majorHAnsi"/>
-        </w:rPr>
-        <w:t xml:space="preserve"> </w:t>
-      </w:r>
-      <w:proofErr w:type="spellStart"/>
-      <w:r>
-        <w:rPr>
-          <w:rFonts w:asciiTheme="majorHAnsi" w:hAnsiTheme="majorHAnsi" w:cstheme="majorHAnsi"/>
-        </w:rPr>
-        <w:t>accessibili</w:t>
-      </w:r>
-      <w:proofErr w:type="spellEnd"/>
-      <w:r>
-        <w:rPr>
-          <w:rFonts w:asciiTheme="majorHAnsi" w:hAnsiTheme="majorHAnsi" w:cstheme="majorHAnsi"/>
-        </w:rPr>
-        <w:t xml:space="preserve"> e </w:t>
-      </w:r>
-      <w:proofErr w:type="spellStart"/>
-      <w:r>
-        <w:rPr>
-          <w:rFonts w:asciiTheme="majorHAnsi" w:hAnsiTheme="majorHAnsi" w:cstheme="majorHAnsi"/>
-        </w:rPr>
-        <w:t>familiari</w:t>
-      </w:r>
-      <w:proofErr w:type="spellEnd"/>
-      <w:r>
-        <w:rPr>
-          <w:rFonts w:asciiTheme="majorHAnsi" w:hAnsiTheme="majorHAnsi" w:cstheme="majorHAnsi"/>
-        </w:rPr>
-        <w:t>,</w:t>
-      </w:r>
-      <w:r>
-        <w:rPr>
-          <w:rFonts w:asciiTheme="majorHAnsi" w:hAnsiTheme="majorHAnsi" w:cstheme="majorHAnsi"/>
-        </w:rPr>
-        <w:t xml:space="preserve"> il tempo medio </w:t>
-      </w:r>
-      <w:proofErr w:type="spellStart"/>
-      <w:r>
-        <w:rPr>
-          <w:rFonts w:asciiTheme="majorHAnsi" w:hAnsiTheme="majorHAnsi" w:cstheme="majorHAnsi"/>
-        </w:rPr>
-        <w:t>stimato</w:t>
-      </w:r>
-      <w:proofErr w:type="spellEnd"/>
-      <w:r>
-        <w:rPr>
-          <w:rFonts w:asciiTheme="majorHAnsi" w:hAnsiTheme="majorHAnsi" w:cstheme="majorHAnsi"/>
-        </w:rPr>
-        <w:t xml:space="preserve"> per </w:t>
-      </w:r>
-      <w:proofErr w:type="spellStart"/>
-      <w:r>
-        <w:rPr>
-          <w:rFonts w:asciiTheme="majorHAnsi" w:hAnsiTheme="majorHAnsi" w:cstheme="majorHAnsi"/>
-        </w:rPr>
-        <w:t>l’apprendimento</w:t>
-      </w:r>
-      <w:proofErr w:type="spellEnd"/>
-      <w:r>
-        <w:rPr>
-          <w:rFonts w:asciiTheme="majorHAnsi" w:hAnsiTheme="majorHAnsi" w:cstheme="majorHAnsi"/>
-        </w:rPr>
-        <w:t xml:space="preserve"> </w:t>
-      </w:r>
-      <w:proofErr w:type="spellStart"/>
-      <w:r>
-        <w:rPr>
-          <w:rFonts w:asciiTheme="majorHAnsi" w:hAnsiTheme="majorHAnsi" w:cstheme="majorHAnsi"/>
-        </w:rPr>
-        <w:t>delle</w:t>
-      </w:r>
-      <w:proofErr w:type="spellEnd"/>
-      <w:r>
-        <w:rPr>
-          <w:rFonts w:asciiTheme="majorHAnsi" w:hAnsiTheme="majorHAnsi" w:cstheme="majorHAnsi"/>
-        </w:rPr>
-        <w:t xml:space="preserve"> </w:t>
-      </w:r>
-      <w:proofErr w:type="spellStart"/>
-      <w:r>
-        <w:rPr>
-          <w:rFonts w:asciiTheme="majorHAnsi" w:hAnsiTheme="majorHAnsi" w:cstheme="majorHAnsi"/>
-        </w:rPr>
-        <w:t>funzioni</w:t>
-      </w:r>
-      <w:proofErr w:type="spellEnd"/>
-      <w:r>
-        <w:rPr>
-          <w:rFonts w:asciiTheme="majorHAnsi" w:hAnsiTheme="majorHAnsi" w:cstheme="majorHAnsi"/>
-        </w:rPr>
-        <w:t xml:space="preserve"> base del </w:t>
-      </w:r>
-      <w:proofErr w:type="spellStart"/>
-      <w:r>
-        <w:rPr>
-          <w:rFonts w:asciiTheme="majorHAnsi" w:hAnsiTheme="majorHAnsi" w:cstheme="majorHAnsi"/>
-        </w:rPr>
-        <w:t>prodotto</w:t>
-      </w:r>
-      <w:proofErr w:type="spellEnd"/>
-      <w:r>
-        <w:rPr>
-          <w:rFonts w:asciiTheme="majorHAnsi" w:hAnsiTheme="majorHAnsi" w:cstheme="majorHAnsi"/>
-        </w:rPr>
-        <w:t xml:space="preserve">, </w:t>
-      </w:r>
-      <w:proofErr w:type="spellStart"/>
-      <w:r>
-        <w:rPr>
-          <w:rFonts w:asciiTheme="majorHAnsi" w:hAnsiTheme="majorHAnsi" w:cstheme="majorHAnsi"/>
-        </w:rPr>
-        <w:t>quindi</w:t>
-      </w:r>
-      <w:proofErr w:type="spellEnd"/>
-      <w:r>
-        <w:rPr>
-          <w:rFonts w:asciiTheme="majorHAnsi" w:hAnsiTheme="majorHAnsi" w:cstheme="majorHAnsi"/>
-        </w:rPr>
-        <w:t xml:space="preserve"> login e </w:t>
-      </w:r>
-      <w:proofErr w:type="spellStart"/>
-      <w:r>
-        <w:rPr>
-          <w:rFonts w:asciiTheme="majorHAnsi" w:hAnsiTheme="majorHAnsi" w:cstheme="majorHAnsi"/>
-        </w:rPr>
-        <w:t>consultazione</w:t>
-      </w:r>
-      <w:proofErr w:type="spellEnd"/>
-      <w:r>
-        <w:rPr>
-          <w:rFonts w:asciiTheme="majorHAnsi" w:hAnsiTheme="majorHAnsi" w:cstheme="majorHAnsi"/>
-        </w:rPr>
-        <w:t>/</w:t>
-      </w:r>
-      <w:proofErr w:type="spellStart"/>
-      <w:r>
-        <w:rPr>
-          <w:rFonts w:asciiTheme="majorHAnsi" w:hAnsiTheme="majorHAnsi" w:cstheme="majorHAnsi"/>
-        </w:rPr>
-        <w:t>invio</w:t>
-      </w:r>
-      <w:proofErr w:type="spellEnd"/>
-      <w:r>
-        <w:rPr>
-          <w:rFonts w:asciiTheme="majorHAnsi" w:hAnsiTheme="majorHAnsi" w:cstheme="majorHAnsi"/>
-        </w:rPr>
-        <w:t xml:space="preserve"> task, non </w:t>
-      </w:r>
-      <w:proofErr w:type="spellStart"/>
-      <w:r>
-        <w:rPr>
-          <w:rFonts w:asciiTheme="majorHAnsi" w:hAnsiTheme="majorHAnsi" w:cstheme="majorHAnsi"/>
-        </w:rPr>
-        <w:t>supera</w:t>
-      </w:r>
-      <w:proofErr w:type="spellEnd"/>
-      <w:r>
-        <w:rPr>
-          <w:rFonts w:asciiTheme="majorHAnsi" w:hAnsiTheme="majorHAnsi" w:cstheme="majorHAnsi"/>
-        </w:rPr>
-        <w:t xml:space="preserve"> </w:t>
-      </w:r>
-      <w:proofErr w:type="spellStart"/>
-      <w:r>
-        <w:rPr>
-          <w:rFonts w:asciiTheme="majorHAnsi" w:hAnsiTheme="majorHAnsi" w:cstheme="majorHAnsi"/>
-        </w:rPr>
-        <w:t>i</w:t>
-      </w:r>
-      <w:proofErr w:type="spellEnd"/>
-      <w:r>
-        <w:rPr>
-          <w:rFonts w:asciiTheme="majorHAnsi" w:hAnsiTheme="majorHAnsi" w:cstheme="majorHAnsi"/>
-        </w:rPr>
-        <w:t xml:space="preserve"> 15-20 </w:t>
-      </w:r>
-      <w:proofErr w:type="spellStart"/>
-      <w:r>
-        <w:rPr>
-          <w:rFonts w:asciiTheme="majorHAnsi" w:hAnsiTheme="majorHAnsi" w:cstheme="majorHAnsi"/>
-        </w:rPr>
-        <w:t>minuti</w:t>
-      </w:r>
-      <w:proofErr w:type="spellEnd"/>
-      <w:r>
-        <w:rPr>
-          <w:rFonts w:asciiTheme="majorHAnsi" w:hAnsiTheme="majorHAnsi" w:cstheme="majorHAnsi"/>
-        </w:rPr>
-        <w:t>.</w:t>
-      </w:r>
+          <w:lang w:val="it-IT"/>
+        </w:rPr>
+        <w:t xml:space="preserve"> il tempo medio stimato per l’apprendimento delle funzioni base del prodotto, quindi login e consultazione/invio task, non supera i 15-20 minuti.</w:t>
+      </w:r>
+    </w:p>
+    <w:bookmarkEnd w:id="6"/>
+    <w:p>
+      <w:pPr>
+        <w:rPr>
+          <w:b/>
+          <w:lang w:val="it-IT"/>
+        </w:rPr>
+      </w:pPr>
     </w:p>
     <w:p>
       <w:pPr>
         <w:rPr>
           <w:b/>
-        </w:rPr>
-      </w:pPr>
-    </w:p>
-    <w:p>
-      <w:pPr>
-        <w:rPr>
-          <w:b/>
+          <w:lang w:val="it-IT"/>
         </w:rPr>
       </w:pPr>
     </w:p>
@@ -1514,695 +622,274 @@
           <w:bCs/>
           <w:sz w:val="32"/>
           <w:szCs w:val="32"/>
-        </w:rPr>
-      </w:pPr>
-      <w:proofErr w:type="spellStart"/>
+          <w:lang w:val="it-IT"/>
+        </w:rPr>
+      </w:pPr>
       <w:r>
         <w:rPr>
           <w:rFonts w:ascii="Times New Roman" w:hAnsi="Times New Roman" w:cs="Times New Roman"/>
           <w:bCs/>
           <w:sz w:val="32"/>
           <w:szCs w:val="32"/>
+          <w:lang w:val="it-IT"/>
         </w:rPr>
         <w:lastRenderedPageBreak/>
-        <w:t>Sicurezza</w:t>
-      </w:r>
-      <w:proofErr w:type="spellEnd"/>
-      <w:r>
-        <w:rPr>
-          <w:rFonts w:ascii="Times New Roman" w:hAnsi="Times New Roman" w:cs="Times New Roman"/>
-          <w:bCs/>
-          <w:sz w:val="32"/>
-          <w:szCs w:val="32"/>
-        </w:rPr>
-        <w:t xml:space="preserve"> e </w:t>
-      </w:r>
-      <w:proofErr w:type="spellStart"/>
-      <w:r>
-        <w:rPr>
-          <w:rFonts w:ascii="Times New Roman" w:hAnsi="Times New Roman" w:cs="Times New Roman"/>
-          <w:bCs/>
-          <w:sz w:val="32"/>
-          <w:szCs w:val="32"/>
-        </w:rPr>
-        <w:t>affidabilità</w:t>
-      </w:r>
-      <w:proofErr w:type="spellEnd"/>
-      <w:r>
-        <w:rPr>
-          <w:rFonts w:ascii="Times New Roman" w:hAnsi="Times New Roman" w:cs="Times New Roman"/>
-          <w:bCs/>
-          <w:sz w:val="32"/>
-          <w:szCs w:val="32"/>
-        </w:rPr>
-        <w:t xml:space="preserve"> </w:t>
-      </w:r>
-      <w:proofErr w:type="spellStart"/>
-      <w:r>
-        <w:rPr>
-          <w:rFonts w:ascii="Times New Roman" w:hAnsi="Times New Roman" w:cs="Times New Roman"/>
-          <w:bCs/>
-          <w:sz w:val="32"/>
-          <w:szCs w:val="32"/>
-        </w:rPr>
-        <w:t>dei</w:t>
-      </w:r>
-      <w:proofErr w:type="spellEnd"/>
-      <w:r>
-        <w:rPr>
-          <w:rFonts w:ascii="Times New Roman" w:hAnsi="Times New Roman" w:cs="Times New Roman"/>
-          <w:bCs/>
-          <w:sz w:val="32"/>
-          <w:szCs w:val="32"/>
-        </w:rPr>
-        <w:t xml:space="preserve"> </w:t>
-      </w:r>
-      <w:proofErr w:type="spellStart"/>
-      <w:r>
-        <w:rPr>
-          <w:rFonts w:ascii="Times New Roman" w:hAnsi="Times New Roman" w:cs="Times New Roman"/>
-          <w:bCs/>
-          <w:sz w:val="32"/>
-          <w:szCs w:val="32"/>
-        </w:rPr>
-        <w:t>dati</w:t>
-      </w:r>
-      <w:proofErr w:type="spellEnd"/>
-      <w:r>
-        <w:rPr>
-          <w:rFonts w:ascii="Times New Roman" w:hAnsi="Times New Roman" w:cs="Times New Roman"/>
-          <w:bCs/>
-          <w:sz w:val="32"/>
-          <w:szCs w:val="32"/>
-        </w:rPr>
-        <w:t>:</w:t>
+        <w:t>Sicurezza e affidabilità dei dati:</w:t>
       </w:r>
     </w:p>
     <w:p>
-      <w:r>
-        <w:t xml:space="preserve">Il </w:t>
+      <w:pPr>
+        <w:rPr>
+          <w:lang w:val="it-IT"/>
+        </w:rPr>
+      </w:pPr>
+      <w:r>
+        <w:rPr>
+          <w:lang w:val="it-IT"/>
+        </w:rPr>
+        <w:t>Il sistema implementa una classica autenticazione con username/password, inoltre effettua un controllo sugli accessi basato su RBAC (</w:t>
       </w:r>
       <w:proofErr w:type="spellStart"/>
       <w:r>
-        <w:t>sistema</w:t>
+        <w:rPr>
+          <w:lang w:val="it-IT"/>
+        </w:rPr>
+        <w:t>Role-Based</w:t>
       </w:r>
       <w:proofErr w:type="spellEnd"/>
       <w:r>
-        <w:t xml:space="preserve"> </w:t>
-      </w:r>
-      <w:proofErr w:type="spellStart"/>
-      <w:r>
-        <w:t>implementa</w:t>
-      </w:r>
-      <w:proofErr w:type="spellEnd"/>
-      <w:r>
-        <w:t xml:space="preserve"> </w:t>
-      </w:r>
-      <w:proofErr w:type="spellStart"/>
-      <w:r>
-        <w:t>una</w:t>
-      </w:r>
-      <w:proofErr w:type="spellEnd"/>
-      <w:r>
-        <w:t xml:space="preserve"> </w:t>
-      </w:r>
-      <w:proofErr w:type="spellStart"/>
-      <w:r>
-        <w:t>classica</w:t>
-      </w:r>
-      <w:proofErr w:type="spellEnd"/>
-      <w:r>
-        <w:t xml:space="preserve"> </w:t>
-      </w:r>
-      <w:proofErr w:type="spellStart"/>
-      <w:r>
-        <w:t>autenticazione</w:t>
-      </w:r>
-      <w:proofErr w:type="spellEnd"/>
-      <w:r>
-        <w:t xml:space="preserve"> con username/password, </w:t>
-      </w:r>
-      <w:proofErr w:type="spellStart"/>
-      <w:r>
-        <w:t>inoltre</w:t>
-      </w:r>
-      <w:proofErr w:type="spellEnd"/>
-      <w:r>
-        <w:t xml:space="preserve"> </w:t>
-      </w:r>
-      <w:proofErr w:type="spellStart"/>
-      <w:r>
-        <w:t>effettua</w:t>
-      </w:r>
-      <w:proofErr w:type="spellEnd"/>
-      <w:r>
-        <w:t xml:space="preserve"> un </w:t>
-      </w:r>
-      <w:proofErr w:type="spellStart"/>
-      <w:r>
-        <w:t>controllo</w:t>
-      </w:r>
-      <w:proofErr w:type="spellEnd"/>
-      <w:r>
-        <w:t xml:space="preserve"> </w:t>
-      </w:r>
-      <w:proofErr w:type="spellStart"/>
-      <w:r>
-        <w:t>sugli</w:t>
-      </w:r>
-      <w:proofErr w:type="spellEnd"/>
-      <w:r>
-        <w:t xml:space="preserve"> </w:t>
-      </w:r>
-      <w:proofErr w:type="spellStart"/>
-      <w:r>
-        <w:t>accessi</w:t>
-      </w:r>
-      <w:proofErr w:type="spellEnd"/>
-      <w:r>
-        <w:t xml:space="preserve"> </w:t>
-      </w:r>
-      <w:proofErr w:type="spellStart"/>
-      <w:r>
-        <w:t>basato</w:t>
-      </w:r>
-      <w:proofErr w:type="spellEnd"/>
-      <w:r>
-        <w:t xml:space="preserve"> </w:t>
-      </w:r>
-      <w:proofErr w:type="spellStart"/>
-      <w:r>
-        <w:t>su</w:t>
-      </w:r>
-      <w:proofErr w:type="spellEnd"/>
-      <w:r>
-        <w:t xml:space="preserve"> RBAC (Role-Based Access Control), </w:t>
-      </w:r>
-      <w:proofErr w:type="spellStart"/>
-      <w:r>
-        <w:t>che</w:t>
-      </w:r>
-      <w:proofErr w:type="spellEnd"/>
-      <w:r>
-        <w:t xml:space="preserve"> </w:t>
-      </w:r>
-      <w:proofErr w:type="spellStart"/>
-      <w:r>
-        <w:t>verifica</w:t>
-      </w:r>
-      <w:proofErr w:type="spellEnd"/>
-      <w:r>
-        <w:t xml:space="preserve"> se un </w:t>
-      </w:r>
-      <w:proofErr w:type="spellStart"/>
-      <w:r>
-        <w:t>utente</w:t>
-      </w:r>
-      <w:proofErr w:type="spellEnd"/>
-      <w:r>
-        <w:t xml:space="preserve"> </w:t>
-      </w:r>
-      <w:proofErr w:type="spellStart"/>
-      <w:r>
-        <w:t>sta</w:t>
-      </w:r>
-      <w:proofErr w:type="spellEnd"/>
-      <w:r>
-        <w:t xml:space="preserve"> </w:t>
-      </w:r>
-      <w:proofErr w:type="spellStart"/>
-      <w:r>
-        <w:t>provando</w:t>
-      </w:r>
-      <w:proofErr w:type="spellEnd"/>
-      <w:r>
-        <w:t xml:space="preserve"> </w:t>
-      </w:r>
-      <w:proofErr w:type="spellStart"/>
-      <w:r>
-        <w:t>ad</w:t>
-      </w:r>
-      <w:proofErr w:type="spellEnd"/>
-      <w:r>
-        <w:t xml:space="preserve"> </w:t>
-      </w:r>
-      <w:proofErr w:type="spellStart"/>
-      <w:r>
-        <w:t>effettuare</w:t>
-      </w:r>
-      <w:proofErr w:type="spellEnd"/>
-      <w:r>
-        <w:t xml:space="preserve"> </w:t>
-      </w:r>
-      <w:proofErr w:type="spellStart"/>
-      <w:r>
-        <w:t>un’operazione</w:t>
-      </w:r>
-      <w:proofErr w:type="spellEnd"/>
-      <w:r>
-        <w:t xml:space="preserve"> non </w:t>
-      </w:r>
-      <w:proofErr w:type="spellStart"/>
-      <w:r>
-        <w:t>autorizzata</w:t>
-      </w:r>
-      <w:proofErr w:type="spellEnd"/>
-      <w:r>
-        <w:t xml:space="preserve"> per il </w:t>
-      </w:r>
-      <w:proofErr w:type="spellStart"/>
-      <w:r>
-        <w:t>suo</w:t>
-      </w:r>
-      <w:proofErr w:type="spellEnd"/>
-      <w:r>
-        <w:t xml:space="preserve"> </w:t>
-      </w:r>
-      <w:proofErr w:type="spellStart"/>
-      <w:r>
-        <w:t>ruolo</w:t>
-      </w:r>
-      <w:proofErr w:type="spellEnd"/>
-      <w:r>
-        <w:t>.</w:t>
+        <w:rPr>
+          <w:lang w:val="it-IT"/>
+        </w:rPr>
+        <w:t xml:space="preserve"> Access Control), che verifica se un utente sta provando ad effettuare un’operazione non autorizzata per il suo ruolo.</w:t>
       </w:r>
     </w:p>
     <w:p>
-      <w:r>
-        <w:t xml:space="preserve">La </w:t>
+      <w:pPr>
+        <w:rPr>
+          <w:lang w:val="it-IT"/>
+        </w:rPr>
+      </w:pPr>
+      <w:r>
+        <w:rPr>
+          <w:lang w:val="it-IT"/>
+        </w:rPr>
+        <w:t xml:space="preserve">La registrazione delle coppie di accesso username/password </w:t>
+      </w:r>
+      <w:proofErr w:type="gramStart"/>
+      <w:r>
+        <w:rPr>
+          <w:lang w:val="it-IT"/>
+        </w:rPr>
+        <w:t>saranno memorizzate</w:t>
+      </w:r>
+      <w:proofErr w:type="gramEnd"/>
+      <w:r>
+        <w:rPr>
+          <w:lang w:val="it-IT"/>
+        </w:rPr>
+        <w:t xml:space="preserve"> nel database e cifrate secondo gli standard di cifratura (AES, </w:t>
       </w:r>
       <w:proofErr w:type="spellStart"/>
       <w:r>
-        <w:t>registrazione</w:t>
+        <w:rPr>
+          <w:lang w:val="it-IT"/>
+        </w:rPr>
+        <w:t>scrypt</w:t>
       </w:r>
       <w:proofErr w:type="spellEnd"/>
       <w:r>
-        <w:t xml:space="preserve"> </w:t>
+        <w:rPr>
+          <w:lang w:val="it-IT"/>
+        </w:rPr>
+        <w:t xml:space="preserve">, </w:t>
       </w:r>
       <w:proofErr w:type="spellStart"/>
       <w:r>
-        <w:t>delle</w:t>
+        <w:rPr>
+          <w:lang w:val="it-IT"/>
+        </w:rPr>
+        <w:t>bcrypt</w:t>
       </w:r>
       <w:proofErr w:type="spellEnd"/>
       <w:r>
-        <w:t xml:space="preserve"> </w:t>
-      </w:r>
-      <w:proofErr w:type="spellStart"/>
-      <w:r>
-        <w:t>coppie</w:t>
-      </w:r>
-      <w:proofErr w:type="spellEnd"/>
-      <w:r>
-        <w:t xml:space="preserve"> di accesso username/password </w:t>
-      </w:r>
-      <w:proofErr w:type="spellStart"/>
-      <w:r>
-        <w:t>saranno</w:t>
-      </w:r>
-      <w:proofErr w:type="spellEnd"/>
-      <w:r>
-        <w:t xml:space="preserve"> </w:t>
-      </w:r>
-      <w:proofErr w:type="spellStart"/>
-      <w:r>
-        <w:t>memorizzate</w:t>
-      </w:r>
-      <w:proofErr w:type="spellEnd"/>
-      <w:r>
-        <w:t xml:space="preserve"> </w:t>
-      </w:r>
-      <w:proofErr w:type="spellStart"/>
-      <w:r>
-        <w:t>nel</w:t>
-      </w:r>
-      <w:proofErr w:type="spellEnd"/>
-      <w:r>
-        <w:t xml:space="preserve"> database e </w:t>
-      </w:r>
-      <w:proofErr w:type="spellStart"/>
-      <w:r>
-        <w:t>cifrate</w:t>
-      </w:r>
-      <w:proofErr w:type="spellEnd"/>
-      <w:r>
-        <w:t xml:space="preserve"> secondo </w:t>
-      </w:r>
-      <w:proofErr w:type="spellStart"/>
-      <w:r>
-        <w:t>gli</w:t>
-      </w:r>
-      <w:proofErr w:type="spellEnd"/>
-      <w:r>
-        <w:t xml:space="preserve"> standard di </w:t>
-      </w:r>
-      <w:proofErr w:type="spellStart"/>
-      <w:r>
-        <w:t>cifratura</w:t>
-      </w:r>
-      <w:proofErr w:type="spellEnd"/>
-      <w:r>
-        <w:t xml:space="preserve"> (AES, </w:t>
-      </w:r>
-      <w:proofErr w:type="spellStart"/>
-      <w:r>
-        <w:t>scrypt</w:t>
-      </w:r>
-      <w:proofErr w:type="spellEnd"/>
-      <w:r>
-        <w:t xml:space="preserve">, </w:t>
-      </w:r>
-      <w:proofErr w:type="spellStart"/>
-      <w:r>
-        <w:t>bcrypt</w:t>
-      </w:r>
-      <w:proofErr w:type="spellEnd"/>
-      <w:r>
+        <w:rPr>
+          <w:lang w:val="it-IT"/>
+        </w:rPr>
         <w:t>).</w:t>
       </w:r>
     </w:p>
     <w:p>
-      <w:r>
-        <w:t xml:space="preserve">Il nostro </w:t>
-      </w:r>
-      <w:proofErr w:type="spellStart"/>
-      <w:r>
-        <w:t>prodotto</w:t>
-      </w:r>
-      <w:proofErr w:type="spellEnd"/>
-      <w:r>
-        <w:t xml:space="preserve"> </w:t>
-      </w:r>
-      <w:proofErr w:type="spellStart"/>
-      <w:r>
-        <w:t>garantisce</w:t>
-      </w:r>
-      <w:proofErr w:type="spellEnd"/>
-      <w:r>
-        <w:t xml:space="preserve"> </w:t>
-      </w:r>
-      <w:proofErr w:type="spellStart"/>
-      <w:r>
-        <w:t>sicurezza</w:t>
-      </w:r>
-      <w:proofErr w:type="spellEnd"/>
-      <w:r>
-        <w:t xml:space="preserve"> </w:t>
-      </w:r>
-      <w:proofErr w:type="spellStart"/>
-      <w:r>
-        <w:t>relativamente</w:t>
-      </w:r>
-      <w:proofErr w:type="spellEnd"/>
-      <w:r>
-        <w:t xml:space="preserve"> alle SQL injection, </w:t>
-      </w:r>
-      <w:proofErr w:type="spellStart"/>
-      <w:r>
-        <w:t>adottando</w:t>
-      </w:r>
-      <w:proofErr w:type="spellEnd"/>
-      <w:r>
-        <w:t xml:space="preserve"> </w:t>
-      </w:r>
-      <w:proofErr w:type="spellStart"/>
-      <w:r>
-        <w:t>dei</w:t>
-      </w:r>
-      <w:proofErr w:type="spellEnd"/>
-      <w:r>
-        <w:t xml:space="preserve"> filtra per I </w:t>
-      </w:r>
-      <w:proofErr w:type="spellStart"/>
-      <w:r>
-        <w:t>caratteri</w:t>
-      </w:r>
-      <w:proofErr w:type="spellEnd"/>
-      <w:r>
-        <w:t xml:space="preserve"> </w:t>
-      </w:r>
-      <w:proofErr w:type="spellStart"/>
-      <w:r>
-        <w:t>speciali</w:t>
-      </w:r>
-      <w:proofErr w:type="spellEnd"/>
-      <w:r>
-        <w:t xml:space="preserve">, </w:t>
-      </w:r>
-      <w:proofErr w:type="spellStart"/>
-      <w:r>
-        <w:t>inoltre</w:t>
-      </w:r>
-      <w:proofErr w:type="spellEnd"/>
-      <w:r>
-        <w:t xml:space="preserve"> le</w:t>
-      </w:r>
-      <w:r>
-        <w:t xml:space="preserve"> s</w:t>
-      </w:r>
-      <w:proofErr w:type="spellStart"/>
-      <w:r>
-        <w:t>ession</w:t>
-      </w:r>
-      <w:r>
+      <w:pPr>
+        <w:rPr>
+          <w:lang w:val="it-IT"/>
+        </w:rPr>
+      </w:pPr>
+      <w:r>
+        <w:rPr>
+          <w:lang w:val="it-IT"/>
+        </w:rPr>
+        <w:t>Il nostro prodotto garantisce sicurezza relativamente alle SQL injection, adottando dei filtra per I caratteri speciali, inoltre le</w:t>
+      </w:r>
+      <w:r>
+        <w:rPr>
+          <w:lang w:val="it-IT"/>
+        </w:rPr>
+        <w:t xml:space="preserve"> session</w:t>
+      </w:r>
+      <w:r>
+        <w:rPr>
+          <w:lang w:val="it-IT"/>
+        </w:rPr>
         <w:t>i</w:t>
       </w:r>
-      <w:proofErr w:type="spellEnd"/>
-      <w:r>
-        <w:t xml:space="preserve"> </w:t>
-      </w:r>
-      <w:proofErr w:type="spellStart"/>
-      <w:r>
-        <w:t>utente</w:t>
-      </w:r>
-      <w:proofErr w:type="spellEnd"/>
-      <w:r>
-        <w:t xml:space="preserve"> </w:t>
-      </w:r>
-      <w:proofErr w:type="spellStart"/>
-      <w:r>
-        <w:t>scadr</w:t>
-      </w:r>
-      <w:r>
+      <w:r>
+        <w:rPr>
+          <w:lang w:val="it-IT"/>
+        </w:rPr>
+        <w:t xml:space="preserve"> utente scadr</w:t>
+      </w:r>
+      <w:r>
+        <w:rPr>
+          <w:lang w:val="it-IT"/>
+        </w:rPr>
         <w:t>anno</w:t>
       </w:r>
-      <w:proofErr w:type="spellEnd"/>
-      <w:r>
-        <w:t xml:space="preserve"> dopo 30 </w:t>
-      </w:r>
-      <w:proofErr w:type="spellStart"/>
-      <w:r>
-        <w:t>minuti</w:t>
-      </w:r>
-      <w:proofErr w:type="spellEnd"/>
-      <w:r>
-        <w:t xml:space="preserve"> di </w:t>
-      </w:r>
-      <w:proofErr w:type="spellStart"/>
-      <w:r>
-        <w:t>inattività</w:t>
-      </w:r>
-      <w:proofErr w:type="spellEnd"/>
-      <w:r>
+      <w:r>
+        <w:rPr>
+          <w:lang w:val="it-IT"/>
+        </w:rPr>
+        <w:t xml:space="preserve"> dopo 30 minuti di inattività</w:t>
+      </w:r>
+      <w:r>
+        <w:rPr>
+          <w:lang w:val="it-IT"/>
+        </w:rPr>
         <w:t>.</w:t>
       </w:r>
     </w:p>
     <w:p>
       <w:pPr>
         <w:pStyle w:val="Titolo2"/>
+        <w:rPr>
+          <w:lang w:val="it-IT"/>
+        </w:rPr>
       </w:pPr>
     </w:p>
     <w:p>
       <w:pPr>
         <w:pStyle w:val="Titolo2"/>
-      </w:pPr>
-      <w:r>
-        <w:t>2. Attività di supporto ai KPI</w:t>
-      </w:r>
+        <w:rPr>
+          <w:lang w:val="it-IT"/>
+        </w:rPr>
+      </w:pPr>
+      <w:r>
+        <w:rPr>
+          <w:lang w:val="it-IT"/>
+        </w:rPr>
+        <w:t xml:space="preserve">2. </w:t>
+      </w:r>
+      <w:bookmarkStart w:id="7" w:name="_Hlk212580476"/>
+      <w:r>
+        <w:rPr>
+          <w:lang w:val="it-IT"/>
+        </w:rPr>
+        <w:t>Attività di supporto ai KPI</w:t>
+      </w:r>
+      <w:bookmarkEnd w:id="7"/>
     </w:p>
     <w:p>
-      <w:r>
+      <w:pPr>
+        <w:rPr>
+          <w:lang w:val="it-IT"/>
+        </w:rPr>
+      </w:pPr>
+      <w:bookmarkStart w:id="8" w:name="_Hlk212580491"/>
+      <w:r>
+        <w:rPr>
+          <w:lang w:val="it-IT"/>
+        </w:rPr>
         <w:t>Per garantire il raggiungimento dei KPI indicati sono previste attività concrete di progettazione, sviluppo, validazione e operazione. Di seguito si riportano le azioni principali associate a ciascun dominio.</w:t>
       </w:r>
     </w:p>
     <w:p>
-      <w:r>
-        <w:t xml:space="preserve">Per la </w:t>
-      </w:r>
-      <w:proofErr w:type="spellStart"/>
-      <w:r>
-        <w:t>disponibilità</w:t>
-      </w:r>
-      <w:proofErr w:type="spellEnd"/>
-      <w:r>
-        <w:t xml:space="preserve"> e </w:t>
-      </w:r>
-      <w:proofErr w:type="spellStart"/>
-      <w:r>
+      <w:pPr>
+        <w:rPr>
+          <w:lang w:val="it-IT"/>
+        </w:rPr>
+      </w:pPr>
+      <w:r>
+        <w:rPr>
+          <w:lang w:val="it-IT"/>
+        </w:rPr>
+        <w:t xml:space="preserve">Per la disponibilità e </w:t>
+      </w:r>
+      <w:r>
+        <w:rPr>
+          <w:lang w:val="it-IT"/>
+        </w:rPr>
         <w:t>affidabilità</w:t>
       </w:r>
-      <w:proofErr w:type="spellEnd"/>
-      <w:r>
+      <w:r>
+        <w:rPr>
+          <w:lang w:val="it-IT"/>
+        </w:rPr>
         <w:t>:</w:t>
       </w:r>
     </w:p>
     <w:p>
       <w:pPr>
         <w:pStyle w:val="Puntoelenco"/>
-      </w:pPr>
+        <w:rPr>
+          <w:lang w:val="it-IT"/>
+        </w:rPr>
+      </w:pPr>
+      <w:r>
+        <w:rPr>
+          <w:lang w:val="it-IT"/>
+        </w:rPr>
+        <w:t xml:space="preserve">Verrà garantita tramite progettazione di ridondanza e un’architettura modulare, secondo il principio di </w:t>
+      </w:r>
       <w:proofErr w:type="spellStart"/>
       <w:r>
-        <w:t>Verrà</w:t>
+        <w:rPr>
+          <w:lang w:val="it-IT"/>
+        </w:rPr>
+        <w:t>Separaton</w:t>
       </w:r>
       <w:proofErr w:type="spellEnd"/>
       <w:r>
-        <w:t xml:space="preserve"> </w:t>
+        <w:rPr>
+          <w:lang w:val="it-IT"/>
+        </w:rPr>
+        <w:t xml:space="preserve"> of </w:t>
       </w:r>
       <w:proofErr w:type="spellStart"/>
       <w:r>
-        <w:t>garantita</w:t>
+        <w:rPr>
+          <w:lang w:val="it-IT"/>
+        </w:rPr>
+        <w:t>Concerns</w:t>
       </w:r>
       <w:proofErr w:type="spellEnd"/>
       <w:r>
-        <w:t xml:space="preserve"> </w:t>
+        <w:rPr>
+          <w:lang w:val="it-IT"/>
+        </w:rPr>
+        <w:t xml:space="preserve">, in modo da non interrompere la disponibilità del sistema anche in caso di errori o danneggiamento su alcuni nodi dell’architettura e </w:t>
       </w:r>
       <w:proofErr w:type="spellStart"/>
       <w:r>
-        <w:t>tramite</w:t>
+        <w:rPr>
+          <w:lang w:val="it-IT"/>
+        </w:rPr>
+        <w:t>failover</w:t>
       </w:r>
       <w:proofErr w:type="spellEnd"/>
       <w:r>
-        <w:t xml:space="preserve"> </w:t>
-      </w:r>
-      <w:proofErr w:type="spellStart"/>
-      <w:r>
-        <w:t>p</w:t>
-      </w:r>
-      <w:r>
-        <w:t>rogettazione</w:t>
-      </w:r>
-      <w:proofErr w:type="spellEnd"/>
-      <w:r>
-        <w:t xml:space="preserve"> di </w:t>
-      </w:r>
-      <w:proofErr w:type="spellStart"/>
-      <w:r>
-        <w:t>ridondanza</w:t>
-      </w:r>
-      <w:proofErr w:type="spellEnd"/>
-      <w:r>
-        <w:t xml:space="preserve"> </w:t>
-      </w:r>
-      <w:r>
-        <w:t xml:space="preserve">e </w:t>
-      </w:r>
-      <w:proofErr w:type="spellStart"/>
-      <w:r>
-        <w:t>un’architettura</w:t>
-      </w:r>
-      <w:proofErr w:type="spellEnd"/>
-      <w:r>
-        <w:t xml:space="preserve"> </w:t>
-      </w:r>
-      <w:proofErr w:type="spellStart"/>
-      <w:r>
-        <w:t>modulare</w:t>
-      </w:r>
-      <w:proofErr w:type="spellEnd"/>
-      <w:r>
-        <w:t xml:space="preserve">, secondo il principio di </w:t>
-      </w:r>
-      <w:proofErr w:type="spellStart"/>
-      <w:r>
-        <w:t>Separaton</w:t>
-      </w:r>
-      <w:proofErr w:type="spellEnd"/>
-      <w:r>
-        <w:t xml:space="preserve"> of Concerns, in modo da non </w:t>
-      </w:r>
-      <w:proofErr w:type="spellStart"/>
-      <w:r>
-        <w:t>interrompere</w:t>
-      </w:r>
-      <w:proofErr w:type="spellEnd"/>
-      <w:r>
-        <w:t xml:space="preserve"> la </w:t>
-      </w:r>
-      <w:proofErr w:type="spellStart"/>
-      <w:r>
-        <w:t>disponibilità</w:t>
-      </w:r>
-      <w:proofErr w:type="spellEnd"/>
-      <w:r>
-        <w:t xml:space="preserve"> del </w:t>
-      </w:r>
-      <w:proofErr w:type="spellStart"/>
-      <w:r>
-        <w:t>sistema</w:t>
-      </w:r>
-      <w:proofErr w:type="spellEnd"/>
-      <w:r>
-        <w:t xml:space="preserve"> </w:t>
-      </w:r>
-      <w:proofErr w:type="spellStart"/>
-      <w:r>
-        <w:t>anche</w:t>
-      </w:r>
-      <w:proofErr w:type="spellEnd"/>
-      <w:r>
-        <w:t xml:space="preserve"> in </w:t>
-      </w:r>
-      <w:proofErr w:type="spellStart"/>
-      <w:r>
-        <w:t>caso</w:t>
-      </w:r>
-      <w:proofErr w:type="spellEnd"/>
-      <w:r>
-        <w:t xml:space="preserve"> di </w:t>
-      </w:r>
-      <w:proofErr w:type="spellStart"/>
-      <w:r>
-        <w:t>errori</w:t>
-      </w:r>
-      <w:proofErr w:type="spellEnd"/>
-      <w:r>
-        <w:t xml:space="preserve"> o </w:t>
-      </w:r>
-      <w:proofErr w:type="spellStart"/>
-      <w:r>
-        <w:t>danneggiamento</w:t>
-      </w:r>
-      <w:proofErr w:type="spellEnd"/>
-      <w:r>
-        <w:t xml:space="preserve"> </w:t>
-      </w:r>
-      <w:proofErr w:type="spellStart"/>
-      <w:r>
-        <w:t>su</w:t>
-      </w:r>
-      <w:proofErr w:type="spellEnd"/>
-      <w:r>
-        <w:t xml:space="preserve"> </w:t>
-      </w:r>
-      <w:proofErr w:type="spellStart"/>
-      <w:r>
-        <w:t>alcuni</w:t>
-      </w:r>
-      <w:proofErr w:type="spellEnd"/>
-      <w:r>
-        <w:t xml:space="preserve"> nodi </w:t>
-      </w:r>
-      <w:proofErr w:type="spellStart"/>
-      <w:r>
-        <w:t>dell’architettura</w:t>
-      </w:r>
-      <w:proofErr w:type="spellEnd"/>
-      <w:r>
-        <w:t xml:space="preserve"> </w:t>
-      </w:r>
-      <w:r>
-        <w:t>e failover</w:t>
-      </w:r>
-      <w:r>
+        <w:rPr>
+          <w:lang w:val="it-IT"/>
+        </w:rPr>
         <w:t>.</w:t>
       </w:r>
     </w:p>
@@ -2214,75 +901,20 @@
           <w:numId w:val="0"/>
         </w:numPr>
         <w:ind w:left="360"/>
-      </w:pPr>
-      <w:proofErr w:type="spellStart"/>
-      <w:r>
-        <w:t>Verranno</w:t>
-      </w:r>
-      <w:proofErr w:type="spellEnd"/>
-      <w:r>
-        <w:t xml:space="preserve"> </w:t>
-      </w:r>
-      <w:proofErr w:type="spellStart"/>
-      <w:r>
-        <w:t>inoltre</w:t>
-      </w:r>
-      <w:proofErr w:type="spellEnd"/>
-      <w:r>
-        <w:t xml:space="preserve"> </w:t>
-      </w:r>
-      <w:proofErr w:type="spellStart"/>
-      <w:r>
-        <w:t>effettuati</w:t>
-      </w:r>
-      <w:proofErr w:type="spellEnd"/>
-      <w:r>
-        <w:t xml:space="preserve"> </w:t>
-      </w:r>
-      <w:r>
-        <w:t xml:space="preserve">test di </w:t>
-      </w:r>
-      <w:proofErr w:type="spellStart"/>
-      <w:r>
-        <w:t>carico</w:t>
-      </w:r>
-      <w:proofErr w:type="spellEnd"/>
-      <w:r>
-        <w:t xml:space="preserve"> e stress</w:t>
-      </w:r>
-      <w:r>
-        <w:t xml:space="preserve"> per </w:t>
-      </w:r>
-      <w:proofErr w:type="spellStart"/>
-      <w:r>
-        <w:t>verificare</w:t>
-      </w:r>
-      <w:proofErr w:type="spellEnd"/>
-      <w:r>
-        <w:t xml:space="preserve"> </w:t>
-      </w:r>
-      <w:proofErr w:type="spellStart"/>
-      <w:r>
-        <w:t>l’affidabilità</w:t>
-      </w:r>
-      <w:proofErr w:type="spellEnd"/>
-      <w:r>
-        <w:t xml:space="preserve"> del </w:t>
-      </w:r>
-      <w:proofErr w:type="spellStart"/>
-      <w:r>
-        <w:t>sistema</w:t>
-      </w:r>
-      <w:proofErr w:type="spellEnd"/>
-      <w:r>
-        <w:t xml:space="preserve"> sotto </w:t>
-      </w:r>
-      <w:proofErr w:type="spellStart"/>
-      <w:r>
-        <w:t>sforzo</w:t>
-      </w:r>
-      <w:proofErr w:type="spellEnd"/>
-      <w:r>
+        <w:rPr>
+          <w:lang w:val="it-IT"/>
+        </w:rPr>
+      </w:pPr>
+      <w:r>
+        <w:rPr>
+          <w:lang w:val="it-IT"/>
+        </w:rPr>
+        <w:t>Verranno inoltre effettuati test di carico e stress per verificare l’affidabilità del sistema sotto sforzo</w:t>
+      </w:r>
+      <w:r>
+        <w:rPr>
+          <w:lang w:val="it-IT"/>
+        </w:rPr>
         <w:t>.</w:t>
       </w:r>
     </w:p>
@@ -2294,6 +926,9 @@
           <w:numId w:val="0"/>
         </w:numPr>
         <w:ind w:left="360"/>
+        <w:rPr>
+          <w:lang w:val="it-IT"/>
+        </w:rPr>
       </w:pPr>
     </w:p>
     <w:p>
@@ -2304,387 +939,136 @@
     <w:p>
       <w:pPr>
         <w:pStyle w:val="Puntoelenco"/>
-      </w:pPr>
+        <w:rPr>
+          <w:lang w:val="it-IT"/>
+        </w:rPr>
+      </w:pPr>
+      <w:r>
+        <w:rPr>
+          <w:lang w:val="it-IT"/>
+        </w:rPr>
+        <w:t>Identificazione di API critiche</w:t>
+      </w:r>
+      <w:r>
+        <w:rPr>
+          <w:lang w:val="it-IT"/>
+        </w:rPr>
+        <w:t>,</w:t>
+      </w:r>
+      <w:r>
+        <w:rPr>
+          <w:lang w:val="it-IT"/>
+        </w:rPr>
+        <w:t xml:space="preserve"> ottimizzazioni</w:t>
+      </w:r>
+      <w:r>
+        <w:rPr>
+          <w:lang w:val="it-IT"/>
+        </w:rPr>
+        <w:t xml:space="preserve"> della gestione dei dati e delle </w:t>
+      </w:r>
       <w:proofErr w:type="spellStart"/>
       <w:r>
-        <w:t>Identificazione</w:t>
+        <w:rPr>
+          <w:lang w:val="it-IT"/>
+        </w:rPr>
+        <w:t>response</w:t>
       </w:r>
       <w:proofErr w:type="spellEnd"/>
       <w:r>
-        <w:t xml:space="preserve"> di API </w:t>
+        <w:rPr>
+          <w:lang w:val="it-IT"/>
+        </w:rPr>
+        <w:t xml:space="preserve">, vengono </w:t>
       </w:r>
       <w:proofErr w:type="spellStart"/>
       <w:r>
-        <w:t>critiche</w:t>
+        <w:rPr>
+          <w:lang w:val="it-IT"/>
+        </w:rPr>
+        <w:t>effetuati</w:t>
       </w:r>
       <w:proofErr w:type="spellEnd"/>
       <w:r>
-        <w:t>,</w:t>
-      </w:r>
-      <w:r>
-        <w:t xml:space="preserve"> </w:t>
-      </w:r>
-      <w:proofErr w:type="spellStart"/>
-      <w:r>
-        <w:t>ottimizzazioni</w:t>
-      </w:r>
-      <w:proofErr w:type="spellEnd"/>
-      <w:r>
-        <w:t xml:space="preserve"> </w:t>
-      </w:r>
-      <w:proofErr w:type="spellStart"/>
-      <w:r>
-        <w:t>della</w:t>
-      </w:r>
-      <w:proofErr w:type="spellEnd"/>
-      <w:r>
-        <w:t xml:space="preserve"> </w:t>
-      </w:r>
-      <w:proofErr w:type="spellStart"/>
-      <w:r>
-        <w:t>gestione</w:t>
-      </w:r>
-      <w:proofErr w:type="spellEnd"/>
-      <w:r>
-        <w:t xml:space="preserve"> </w:t>
-      </w:r>
-      <w:proofErr w:type="spellStart"/>
-      <w:r>
-        <w:t>dei</w:t>
-      </w:r>
-      <w:proofErr w:type="spellEnd"/>
-      <w:r>
-        <w:t xml:space="preserve"> </w:t>
-      </w:r>
-      <w:proofErr w:type="spellStart"/>
-      <w:r>
-        <w:t>dati</w:t>
-      </w:r>
-      <w:proofErr w:type="spellEnd"/>
-      <w:r>
-        <w:t xml:space="preserve"> e </w:t>
-      </w:r>
-      <w:proofErr w:type="spellStart"/>
-      <w:r>
-        <w:t>delle</w:t>
-      </w:r>
-      <w:proofErr w:type="spellEnd"/>
-      <w:r>
-        <w:t xml:space="preserve"> response, </w:t>
-      </w:r>
-      <w:proofErr w:type="spellStart"/>
-      <w:r>
-        <w:t>vengono</w:t>
-      </w:r>
-      <w:proofErr w:type="spellEnd"/>
-      <w:r>
-        <w:t xml:space="preserve"> </w:t>
-      </w:r>
-      <w:proofErr w:type="spellStart"/>
-      <w:r>
-        <w:t>effetuati</w:t>
-      </w:r>
-      <w:proofErr w:type="spellEnd"/>
-      <w:r>
-        <w:t xml:space="preserve"> test </w:t>
-      </w:r>
-      <w:proofErr w:type="spellStart"/>
-      <w:r>
-        <w:t>sulle</w:t>
-      </w:r>
-      <w:proofErr w:type="spellEnd"/>
-      <w:r>
-        <w:t xml:space="preserve"> </w:t>
-      </w:r>
-      <w:r>
+        <w:rPr>
+          <w:lang w:val="it-IT"/>
+        </w:rPr>
+        <w:t xml:space="preserve"> test sulle </w:t>
+      </w:r>
+      <w:r>
+        <w:rPr>
+          <w:lang w:val="it-IT"/>
+        </w:rPr>
         <w:t>performance</w:t>
       </w:r>
       <w:r>
-        <w:t xml:space="preserve"> </w:t>
-      </w:r>
-      <w:proofErr w:type="spellStart"/>
-      <w:r>
-        <w:t>che</w:t>
-      </w:r>
-      <w:proofErr w:type="spellEnd"/>
-      <w:r>
-        <w:t xml:space="preserve"> </w:t>
-      </w:r>
-      <w:proofErr w:type="spellStart"/>
-      <w:r>
-        <w:t>influenzeranno</w:t>
-      </w:r>
-      <w:proofErr w:type="spellEnd"/>
-      <w:r>
-        <w:t xml:space="preserve"> poi la </w:t>
-      </w:r>
-      <w:proofErr w:type="spellStart"/>
-      <w:r>
-        <w:t>calibrazione</w:t>
-      </w:r>
-      <w:proofErr w:type="spellEnd"/>
-      <w:r>
-        <w:t xml:space="preserve"> del </w:t>
-      </w:r>
-      <w:proofErr w:type="spellStart"/>
-      <w:r>
-        <w:t>sistema</w:t>
-      </w:r>
-      <w:proofErr w:type="spellEnd"/>
-      <w:r>
+        <w:rPr>
+          <w:lang w:val="it-IT"/>
+        </w:rPr>
+        <w:t xml:space="preserve"> che influenzeranno poi la calibrazione del sistema</w:t>
+      </w:r>
+      <w:r>
+        <w:rPr>
+          <w:lang w:val="it-IT"/>
+        </w:rPr>
         <w:t xml:space="preserve"> e</w:t>
       </w:r>
       <w:r>
+        <w:rPr>
+          <w:lang w:val="it-IT"/>
+        </w:rPr>
         <w:t xml:space="preserve"> il</w:t>
       </w:r>
       <w:r>
-        <w:t xml:space="preserve"> tuning </w:t>
-      </w:r>
-      <w:proofErr w:type="spellStart"/>
-      <w:r>
-        <w:t>iterativo</w:t>
-      </w:r>
-      <w:proofErr w:type="spellEnd"/>
-      <w:r>
-        <w:t>.</w:t>
+        <w:rPr>
+          <w:lang w:val="it-IT"/>
+        </w:rPr>
+        <w:t xml:space="preserve"> tuning iterativo.</w:t>
       </w:r>
     </w:p>
     <w:p>
-      <w:r>
-        <w:t xml:space="preserve">Per </w:t>
-      </w:r>
-      <w:proofErr w:type="spellStart"/>
-      <w:r>
-        <w:t>l’usabilità</w:t>
-      </w:r>
-      <w:proofErr w:type="spellEnd"/>
-      <w:r>
-        <w:t xml:space="preserve"> e </w:t>
-      </w:r>
-      <w:proofErr w:type="spellStart"/>
-      <w:r>
-        <w:t>soddisfazione</w:t>
-      </w:r>
-      <w:proofErr w:type="spellEnd"/>
-      <w:r>
-        <w:t xml:space="preserve"> </w:t>
-      </w:r>
-      <w:proofErr w:type="spellStart"/>
-      <w:r>
-        <w:t>degli</w:t>
-      </w:r>
-      <w:proofErr w:type="spellEnd"/>
-      <w:r>
-        <w:t xml:space="preserve"> </w:t>
-      </w:r>
-      <w:proofErr w:type="spellStart"/>
-      <w:r>
-        <w:t>utenti</w:t>
-      </w:r>
-      <w:proofErr w:type="spellEnd"/>
-      <w:r>
+      <w:pPr>
+        <w:rPr>
+          <w:lang w:val="it-IT"/>
+        </w:rPr>
+      </w:pPr>
+      <w:r>
+        <w:rPr>
+          <w:lang w:val="it-IT"/>
+        </w:rPr>
+        <w:t xml:space="preserve">Per l’usabilità e </w:t>
+      </w:r>
+      <w:r>
+        <w:rPr>
+          <w:lang w:val="it-IT"/>
+        </w:rPr>
+        <w:t>soddisfazione degli utenti</w:t>
+      </w:r>
+      <w:r>
+        <w:rPr>
+          <w:lang w:val="it-IT"/>
+        </w:rPr>
         <w:t>:</w:t>
       </w:r>
     </w:p>
     <w:p>
       <w:pPr>
         <w:pStyle w:val="Puntoelenco"/>
-      </w:pPr>
-      <w:r>
-        <w:t xml:space="preserve">Il </w:t>
-      </w:r>
-      <w:proofErr w:type="spellStart"/>
-      <w:r>
-        <w:t>sistema</w:t>
-      </w:r>
-      <w:proofErr w:type="spellEnd"/>
-      <w:r>
-        <w:t xml:space="preserve"> </w:t>
-      </w:r>
-      <w:proofErr w:type="spellStart"/>
-      <w:r>
-        <w:t>sarà</w:t>
-      </w:r>
-      <w:proofErr w:type="spellEnd"/>
-      <w:r>
-        <w:t xml:space="preserve"> </w:t>
-      </w:r>
-      <w:proofErr w:type="spellStart"/>
-      <w:r>
-        <w:t>testato</w:t>
-      </w:r>
-      <w:proofErr w:type="spellEnd"/>
-      <w:r>
-        <w:t xml:space="preserve"> prima del </w:t>
-      </w:r>
-      <w:proofErr w:type="spellStart"/>
-      <w:r>
-        <w:t>rilascio</w:t>
-      </w:r>
-      <w:proofErr w:type="spellEnd"/>
-      <w:r>
-        <w:t xml:space="preserve"> da</w:t>
-      </w:r>
-      <w:r>
-        <w:t xml:space="preserve"> </w:t>
-      </w:r>
-      <w:proofErr w:type="spellStart"/>
-      <w:r>
-        <w:t>utenti</w:t>
-      </w:r>
-      <w:proofErr w:type="spellEnd"/>
-      <w:r>
-        <w:t xml:space="preserve"> </w:t>
-      </w:r>
-      <w:proofErr w:type="spellStart"/>
-      <w:r>
-        <w:t>rappresentativi</w:t>
-      </w:r>
-      <w:proofErr w:type="spellEnd"/>
-      <w:r>
-        <w:t xml:space="preserve">, </w:t>
-      </w:r>
-      <w:proofErr w:type="spellStart"/>
-      <w:r>
-        <w:t>sarà</w:t>
-      </w:r>
-      <w:proofErr w:type="spellEnd"/>
-      <w:r>
-        <w:t xml:space="preserve"> </w:t>
-      </w:r>
-      <w:proofErr w:type="spellStart"/>
-      <w:r>
-        <w:t>fornito</w:t>
-      </w:r>
-      <w:proofErr w:type="spellEnd"/>
-      <w:r>
-        <w:t xml:space="preserve"> </w:t>
-      </w:r>
-      <w:proofErr w:type="spellStart"/>
-      <w:r>
-        <w:t>anche</w:t>
-      </w:r>
-      <w:proofErr w:type="spellEnd"/>
-      <w:r>
-        <w:t xml:space="preserve"> un breve </w:t>
-      </w:r>
-      <w:proofErr w:type="spellStart"/>
-      <w:r>
-        <w:t>programma</w:t>
-      </w:r>
-      <w:proofErr w:type="spellEnd"/>
-      <w:r>
-        <w:t xml:space="preserve"> di </w:t>
-      </w:r>
-      <w:proofErr w:type="spellStart"/>
-      <w:r>
-        <w:t>formazione</w:t>
-      </w:r>
-      <w:proofErr w:type="spellEnd"/>
-      <w:r>
-        <w:t xml:space="preserve"> </w:t>
-      </w:r>
-      <w:proofErr w:type="spellStart"/>
-      <w:r>
-        <w:t>sull’utilizzo</w:t>
-      </w:r>
-      <w:proofErr w:type="spellEnd"/>
-      <w:r>
-        <w:t xml:space="preserve"> del </w:t>
-      </w:r>
-      <w:proofErr w:type="spellStart"/>
-      <w:r>
-        <w:t>prodotto</w:t>
-      </w:r>
-      <w:proofErr w:type="spellEnd"/>
-      <w:r>
-        <w:t xml:space="preserve"> e</w:t>
-      </w:r>
-      <w:r>
-        <w:t xml:space="preserve"> del</w:t>
-      </w:r>
-      <w:r>
-        <w:t xml:space="preserve"> </w:t>
-      </w:r>
-      <w:proofErr w:type="spellStart"/>
-      <w:r>
-        <w:t>materiale</w:t>
-      </w:r>
-      <w:proofErr w:type="spellEnd"/>
-      <w:r>
-        <w:t xml:space="preserve"> </w:t>
-      </w:r>
-      <w:proofErr w:type="spellStart"/>
-      <w:r>
-        <w:t>formativo</w:t>
-      </w:r>
-      <w:proofErr w:type="spellEnd"/>
-      <w:r>
-        <w:t xml:space="preserve"> per </w:t>
-      </w:r>
-      <w:proofErr w:type="spellStart"/>
-      <w:r>
-        <w:t>consultare</w:t>
-      </w:r>
-      <w:proofErr w:type="spellEnd"/>
-      <w:r>
-        <w:t xml:space="preserve"> </w:t>
-      </w:r>
-      <w:proofErr w:type="spellStart"/>
-      <w:r>
-        <w:t>liberamente</w:t>
-      </w:r>
-      <w:proofErr w:type="spellEnd"/>
-      <w:r>
-        <w:t xml:space="preserve"> </w:t>
-      </w:r>
-      <w:proofErr w:type="spellStart"/>
-      <w:r>
-        <w:t>ciò</w:t>
-      </w:r>
-      <w:proofErr w:type="spellEnd"/>
-      <w:r>
-        <w:t xml:space="preserve"> </w:t>
-      </w:r>
-      <w:proofErr w:type="spellStart"/>
-      <w:r>
-        <w:t>che</w:t>
-      </w:r>
-      <w:proofErr w:type="spellEnd"/>
-      <w:r>
-        <w:t xml:space="preserve"> </w:t>
-      </w:r>
-      <w:proofErr w:type="spellStart"/>
-      <w:r>
-        <w:t>viene</w:t>
-      </w:r>
-      <w:proofErr w:type="spellEnd"/>
-      <w:r>
-        <w:t xml:space="preserve"> </w:t>
-      </w:r>
-      <w:proofErr w:type="spellStart"/>
-      <w:r>
-        <w:t>spiegato</w:t>
-      </w:r>
-      <w:proofErr w:type="spellEnd"/>
-      <w:r>
-        <w:t xml:space="preserve"> </w:t>
-      </w:r>
-      <w:proofErr w:type="spellStart"/>
-      <w:r>
-        <w:t>nel</w:t>
-      </w:r>
-      <w:proofErr w:type="spellEnd"/>
-      <w:r>
-        <w:t xml:space="preserve"> </w:t>
-      </w:r>
-      <w:proofErr w:type="spellStart"/>
-      <w:r>
-        <w:t>programma</w:t>
-      </w:r>
-      <w:proofErr w:type="spellEnd"/>
-      <w:r>
-        <w:t xml:space="preserve"> sopra citato.</w:t>
+        <w:rPr>
+          <w:lang w:val="it-IT"/>
+        </w:rPr>
+      </w:pPr>
+      <w:r>
+        <w:rPr>
+          <w:lang w:val="it-IT"/>
+        </w:rPr>
+        <w:t xml:space="preserve">Il sistema sarà testato prima del rilascio da utenti rappresentativi, sarà fornito anche un breve programma di formazione sull’utilizzo del prodotto e del materiale </w:t>
+      </w:r>
+      <w:r>
+        <w:rPr>
+          <w:lang w:val="it-IT"/>
+        </w:rPr>
+        <w:t>formativo per consultare liberamente ciò che viene spiegato nel programma sopra citato.</w:t>
       </w:r>
     </w:p>
     <w:p>
@@ -2695,236 +1079,82 @@
           <w:numId w:val="0"/>
         </w:numPr>
         <w:ind w:left="360"/>
-      </w:pPr>
-      <w:r>
-        <w:t xml:space="preserve">Si </w:t>
-      </w:r>
-      <w:proofErr w:type="spellStart"/>
-      <w:r>
-        <w:t>procederà</w:t>
-      </w:r>
-      <w:proofErr w:type="spellEnd"/>
-      <w:r>
-        <w:t xml:space="preserve"> </w:t>
-      </w:r>
-      <w:proofErr w:type="spellStart"/>
-      <w:r>
-        <w:t>anche</w:t>
-      </w:r>
-      <w:proofErr w:type="spellEnd"/>
-      <w:r>
-        <w:t xml:space="preserve"> ad </w:t>
-      </w:r>
-      <w:proofErr w:type="spellStart"/>
-      <w:r>
-        <w:t>una</w:t>
-      </w:r>
-      <w:proofErr w:type="spellEnd"/>
-      <w:r>
-        <w:t xml:space="preserve"> </w:t>
-      </w:r>
-      <w:proofErr w:type="spellStart"/>
-      <w:r>
-        <w:t>raccolta</w:t>
-      </w:r>
-      <w:proofErr w:type="spellEnd"/>
-      <w:r>
-        <w:t xml:space="preserve"> di</w:t>
-      </w:r>
-      <w:r>
-        <w:t xml:space="preserve"> feedback in-app.</w:t>
+        <w:rPr>
+          <w:lang w:val="it-IT"/>
+        </w:rPr>
+      </w:pPr>
+      <w:r>
+        <w:rPr>
+          <w:lang w:val="it-IT"/>
+        </w:rPr>
+        <w:t>Si procederà anche ad una raccolta di feedback in-app.</w:t>
       </w:r>
     </w:p>
     <w:p>
-      <w:r>
-        <w:t xml:space="preserve">Per la </w:t>
-      </w:r>
-      <w:proofErr w:type="spellStart"/>
-      <w:r>
-        <w:t>sicurezza</w:t>
-      </w:r>
-      <w:proofErr w:type="spellEnd"/>
-      <w:r>
-        <w:t xml:space="preserve"> e </w:t>
-      </w:r>
-      <w:proofErr w:type="spellStart"/>
-      <w:r>
-        <w:t>affidabilità</w:t>
-      </w:r>
-      <w:proofErr w:type="spellEnd"/>
-      <w:r>
-        <w:t xml:space="preserve"> </w:t>
-      </w:r>
-      <w:proofErr w:type="spellStart"/>
-      <w:r>
-        <w:t>dei</w:t>
-      </w:r>
-      <w:proofErr w:type="spellEnd"/>
-      <w:r>
-        <w:t xml:space="preserve"> </w:t>
-      </w:r>
-      <w:proofErr w:type="spellStart"/>
-      <w:r>
-        <w:t>dati</w:t>
-      </w:r>
-      <w:proofErr w:type="spellEnd"/>
-      <w:r>
+      <w:pPr>
+        <w:rPr>
+          <w:lang w:val="it-IT"/>
+        </w:rPr>
+      </w:pPr>
+      <w:r>
+        <w:rPr>
+          <w:lang w:val="it-IT"/>
+        </w:rPr>
+        <w:t>Per la sicurezza</w:t>
+      </w:r>
+      <w:r>
+        <w:rPr>
+          <w:lang w:val="it-IT"/>
+        </w:rPr>
+        <w:t xml:space="preserve"> e affidabilità dei dati</w:t>
+      </w:r>
+      <w:r>
+        <w:rPr>
+          <w:lang w:val="it-IT"/>
+        </w:rPr>
         <w:t>:</w:t>
       </w:r>
     </w:p>
     <w:p>
       <w:pPr>
         <w:pStyle w:val="Puntoelenco"/>
-      </w:pPr>
-      <w:r>
-        <w:t xml:space="preserve">La </w:t>
+        <w:rPr>
+          <w:lang w:val="it-IT"/>
+        </w:rPr>
+      </w:pPr>
+      <w:r>
+        <w:rPr>
+          <w:lang w:val="it-IT"/>
+        </w:rPr>
+        <w:t xml:space="preserve">La scrittura del codice sarà revisionata per evidenziare eventuali vulnerabilità nel programma, saranno gestito il </w:t>
       </w:r>
       <w:proofErr w:type="spellStart"/>
       <w:r>
-        <w:t>scrittura</w:t>
+        <w:rPr>
+          <w:lang w:val="it-IT"/>
+        </w:rPr>
+        <w:t>patching</w:t>
       </w:r>
       <w:proofErr w:type="spellEnd"/>
       <w:r>
-        <w:t xml:space="preserve"> del </w:t>
+        <w:rPr>
+          <w:lang w:val="it-IT"/>
+        </w:rPr>
+        <w:t xml:space="preserve"> e verranno effettuati dei </w:t>
       </w:r>
       <w:proofErr w:type="spellStart"/>
       <w:r>
-        <w:t>codice</w:t>
+        <w:rPr>
+          <w:lang w:val="it-IT"/>
+        </w:rPr>
+        <w:t>penetration</w:t>
       </w:r>
       <w:proofErr w:type="spellEnd"/>
       <w:r>
-        <w:t xml:space="preserve"> </w:t>
-      </w:r>
-      <w:proofErr w:type="spellStart"/>
-      <w:r>
-        <w:t>sarà</w:t>
-      </w:r>
-      <w:proofErr w:type="spellEnd"/>
-      <w:r>
-        <w:t xml:space="preserve"> </w:t>
-      </w:r>
-      <w:proofErr w:type="spellStart"/>
-      <w:r>
-        <w:t>revisionata</w:t>
-      </w:r>
-      <w:proofErr w:type="spellEnd"/>
-      <w:r>
-        <w:t xml:space="preserve"> per </w:t>
-      </w:r>
-      <w:proofErr w:type="spellStart"/>
-      <w:r>
-        <w:t>evidenziare</w:t>
-      </w:r>
-      <w:proofErr w:type="spellEnd"/>
-      <w:r>
-        <w:t xml:space="preserve"> </w:t>
-      </w:r>
-      <w:proofErr w:type="spellStart"/>
-      <w:r>
-        <w:t>eventuali</w:t>
-      </w:r>
-      <w:proofErr w:type="spellEnd"/>
-      <w:r>
-        <w:t xml:space="preserve"> </w:t>
-      </w:r>
-      <w:proofErr w:type="spellStart"/>
-      <w:r>
-        <w:t>vulnerabilità</w:t>
-      </w:r>
-      <w:proofErr w:type="spellEnd"/>
-      <w:r>
-        <w:t xml:space="preserve"> </w:t>
-      </w:r>
-      <w:proofErr w:type="spellStart"/>
-      <w:r>
-        <w:t>nel</w:t>
-      </w:r>
-      <w:proofErr w:type="spellEnd"/>
-      <w:r>
-        <w:t xml:space="preserve"> </w:t>
-      </w:r>
-      <w:proofErr w:type="spellStart"/>
-      <w:r>
-        <w:t>programma</w:t>
-      </w:r>
-      <w:proofErr w:type="spellEnd"/>
-      <w:r>
-        <w:t xml:space="preserve">, </w:t>
-      </w:r>
-      <w:proofErr w:type="spellStart"/>
-      <w:r>
-        <w:t>saranno</w:t>
-      </w:r>
-      <w:proofErr w:type="spellEnd"/>
-      <w:r>
-        <w:t xml:space="preserve"> </w:t>
-      </w:r>
-      <w:proofErr w:type="spellStart"/>
-      <w:r>
-        <w:t>gestito</w:t>
-      </w:r>
-      <w:proofErr w:type="spellEnd"/>
-      <w:r>
-        <w:t xml:space="preserve"> il patching e </w:t>
-      </w:r>
-      <w:proofErr w:type="spellStart"/>
-      <w:r>
-        <w:t>verranno</w:t>
-      </w:r>
-      <w:proofErr w:type="spellEnd"/>
-      <w:r>
-        <w:t xml:space="preserve"> </w:t>
-      </w:r>
-      <w:proofErr w:type="spellStart"/>
-      <w:r>
-        <w:t>effettuati</w:t>
-      </w:r>
-      <w:proofErr w:type="spellEnd"/>
-      <w:r>
-        <w:t xml:space="preserve"> </w:t>
-      </w:r>
-      <w:proofErr w:type="spellStart"/>
-      <w:r>
-        <w:t>dei</w:t>
-      </w:r>
-      <w:proofErr w:type="spellEnd"/>
-      <w:r>
-        <w:t xml:space="preserve"> penetration testing</w:t>
-      </w:r>
-      <w:r>
-        <w:t xml:space="preserve"> per </w:t>
-      </w:r>
-      <w:proofErr w:type="spellStart"/>
-      <w:r>
-        <w:t>constatare</w:t>
-      </w:r>
-      <w:proofErr w:type="spellEnd"/>
-      <w:r>
-        <w:t xml:space="preserve"> il </w:t>
-      </w:r>
-      <w:proofErr w:type="spellStart"/>
-      <w:r>
-        <w:t>grado</w:t>
-      </w:r>
-      <w:proofErr w:type="spellEnd"/>
-      <w:r>
-        <w:t xml:space="preserve"> di </w:t>
-      </w:r>
-      <w:proofErr w:type="spellStart"/>
-      <w:r>
-        <w:t>sicurezza</w:t>
-      </w:r>
-      <w:proofErr w:type="spellEnd"/>
-      <w:r>
-        <w:t xml:space="preserve"> del </w:t>
-      </w:r>
-      <w:proofErr w:type="spellStart"/>
-      <w:r>
-        <w:t>codice</w:t>
-      </w:r>
-      <w:proofErr w:type="spellEnd"/>
-      <w:r>
-        <w:t>.</w:t>
+        <w:rPr>
+          <w:lang w:val="it-IT"/>
+        </w:rPr>
+        <w:t xml:space="preserve"> testing per constatare il grado di sicurezza del codice.</w:t>
       </w:r>
     </w:p>
     <w:p>
@@ -2935,409 +1165,267 @@
           <w:numId w:val="0"/>
         </w:numPr>
         <w:ind w:left="360"/>
-      </w:pPr>
+        <w:rPr>
+          <w:lang w:val="it-IT"/>
+        </w:rPr>
+      </w:pPr>
+      <w:r>
+        <w:rPr>
+          <w:lang w:val="it-IT"/>
+        </w:rPr>
+        <w:lastRenderedPageBreak/>
+        <w:t xml:space="preserve">Verranno inoltre effettuati backup automatici del database e test periodici sulla durabilità dei dati, verranno anche stabilite le modalità di </w:t>
+      </w:r>
       <w:proofErr w:type="spellStart"/>
       <w:r>
-        <w:lastRenderedPageBreak/>
-        <w:t>Verranno</w:t>
+        <w:rPr>
+          <w:lang w:val="it-IT"/>
+        </w:rPr>
+        <w:t>versioning</w:t>
       </w:r>
       <w:proofErr w:type="spellEnd"/>
       <w:r>
-        <w:t xml:space="preserve"> </w:t>
-      </w:r>
-      <w:proofErr w:type="spellStart"/>
-      <w:r>
-        <w:t>inoltre</w:t>
-      </w:r>
-      <w:proofErr w:type="spellEnd"/>
-      <w:r>
-        <w:t xml:space="preserve"> </w:t>
-      </w:r>
-      <w:proofErr w:type="spellStart"/>
-      <w:r>
-        <w:t>effettuati</w:t>
-      </w:r>
-      <w:proofErr w:type="spellEnd"/>
-      <w:r>
-        <w:t xml:space="preserve"> </w:t>
-      </w:r>
-      <w:r>
-        <w:t xml:space="preserve">backup </w:t>
-      </w:r>
-      <w:proofErr w:type="spellStart"/>
-      <w:r>
-        <w:t>automatici</w:t>
-      </w:r>
-      <w:proofErr w:type="spellEnd"/>
-      <w:r>
-        <w:t xml:space="preserve"> del database e test </w:t>
-      </w:r>
-      <w:proofErr w:type="spellStart"/>
-      <w:r>
-        <w:t>periodici</w:t>
-      </w:r>
-      <w:proofErr w:type="spellEnd"/>
-      <w:r>
-        <w:t xml:space="preserve"> </w:t>
-      </w:r>
-      <w:proofErr w:type="spellStart"/>
-      <w:r>
-        <w:t>sulla</w:t>
-      </w:r>
-      <w:proofErr w:type="spellEnd"/>
-      <w:r>
-        <w:t xml:space="preserve"> </w:t>
-      </w:r>
-      <w:proofErr w:type="spellStart"/>
-      <w:r>
-        <w:t>durabilità</w:t>
-      </w:r>
-      <w:proofErr w:type="spellEnd"/>
-      <w:r>
-        <w:t xml:space="preserve"> </w:t>
-      </w:r>
-      <w:proofErr w:type="spellStart"/>
-      <w:r>
-        <w:t>dei</w:t>
-      </w:r>
-      <w:proofErr w:type="spellEnd"/>
-      <w:r>
-        <w:t xml:space="preserve"> </w:t>
-      </w:r>
-      <w:proofErr w:type="spellStart"/>
-      <w:r>
-        <w:t>dati</w:t>
-      </w:r>
-      <w:proofErr w:type="spellEnd"/>
-      <w:r>
-        <w:t xml:space="preserve">, </w:t>
-      </w:r>
-      <w:proofErr w:type="spellStart"/>
-      <w:r>
-        <w:t>verranno</w:t>
-      </w:r>
-      <w:proofErr w:type="spellEnd"/>
-      <w:r>
-        <w:t xml:space="preserve"> </w:t>
-      </w:r>
-      <w:proofErr w:type="spellStart"/>
-      <w:r>
-        <w:t>anche</w:t>
-      </w:r>
-      <w:proofErr w:type="spellEnd"/>
-      <w:r>
-        <w:t xml:space="preserve"> </w:t>
-      </w:r>
-      <w:proofErr w:type="spellStart"/>
-      <w:r>
-        <w:t>stabilite</w:t>
-      </w:r>
-      <w:proofErr w:type="spellEnd"/>
-      <w:r>
-        <w:t xml:space="preserve"> le </w:t>
-      </w:r>
-      <w:proofErr w:type="spellStart"/>
-      <w:r>
-        <w:t>modalità</w:t>
-      </w:r>
-      <w:proofErr w:type="spellEnd"/>
-      <w:r>
-        <w:t xml:space="preserve"> di versioning </w:t>
-      </w:r>
-      <w:proofErr w:type="spellStart"/>
-      <w:r>
-        <w:t>dei</w:t>
-      </w:r>
-      <w:proofErr w:type="spellEnd"/>
-      <w:r>
-        <w:t xml:space="preserve"> </w:t>
-      </w:r>
-      <w:proofErr w:type="spellStart"/>
-      <w:r>
-        <w:t>dati</w:t>
-      </w:r>
-      <w:proofErr w:type="spellEnd"/>
-      <w:r>
-        <w:t xml:space="preserve"> e </w:t>
-      </w:r>
-      <w:proofErr w:type="spellStart"/>
-      <w:r>
-        <w:t>piani</w:t>
-      </w:r>
-      <w:proofErr w:type="spellEnd"/>
-      <w:r>
-        <w:t xml:space="preserve"> di </w:t>
-      </w:r>
-      <w:proofErr w:type="spellStart"/>
-      <w:r>
-        <w:t>migrazione</w:t>
-      </w:r>
-      <w:proofErr w:type="spellEnd"/>
-      <w:r>
-        <w:t>.</w:t>
-      </w:r>
+        <w:rPr>
+          <w:lang w:val="it-IT"/>
+        </w:rPr>
+        <w:t xml:space="preserve"> dei dati e piani di migrazione.</w:t>
+      </w:r>
+    </w:p>
+    <w:bookmarkEnd w:id="8"/>
+    <w:p>
+      <w:pPr>
+        <w:pStyle w:val="Titolo2"/>
+        <w:rPr>
+          <w:lang w:val="it-IT"/>
+        </w:rPr>
+      </w:pPr>
+      <w:r>
+        <w:rPr>
+          <w:lang w:val="it-IT"/>
+        </w:rPr>
+        <w:t xml:space="preserve">3. </w:t>
+      </w:r>
+      <w:bookmarkStart w:id="9" w:name="_Hlk212580562"/>
+      <w:r>
+        <w:rPr>
+          <w:lang w:val="it-IT"/>
+        </w:rPr>
+        <w:t>Milestone e passi tattici principali</w:t>
+      </w:r>
+      <w:bookmarkEnd w:id="9"/>
     </w:p>
     <w:p>
       <w:pPr>
-        <w:pStyle w:val="Titolo2"/>
-      </w:pPr>
-      <w:r>
-        <w:t>3. Milestone e passi tattici principali</w:t>
+        <w:rPr>
+          <w:lang w:val="it-IT"/>
+        </w:rPr>
+      </w:pPr>
+      <w:bookmarkStart w:id="10" w:name="_Hlk212580583"/>
+      <w:r>
+        <w:rPr>
+          <w:lang w:val="it-IT"/>
+        </w:rPr>
+        <w:t xml:space="preserve">Sono qui definiti in ordine logico di esecuzione i passaggi essenziali per arrivare al rilascio e alla stabilizzazione dell’applicazione in produzione e ad una Corretta implementazione del prodotto. </w:t>
       </w:r>
     </w:p>
     <w:p>
-      <w:r>
-        <w:t xml:space="preserve">Sono qui </w:t>
-      </w:r>
-      <w:proofErr w:type="spellStart"/>
-      <w:r>
-        <w:t>definiti</w:t>
-      </w:r>
-      <w:proofErr w:type="spellEnd"/>
-      <w:r>
-        <w:t xml:space="preserve"> in </w:t>
-      </w:r>
-      <w:proofErr w:type="spellStart"/>
-      <w:r>
-        <w:t>ordine</w:t>
-      </w:r>
-      <w:proofErr w:type="spellEnd"/>
-      <w:r>
-        <w:t xml:space="preserve"> </w:t>
-      </w:r>
-      <w:proofErr w:type="spellStart"/>
-      <w:r>
-        <w:t>logico</w:t>
-      </w:r>
-      <w:proofErr w:type="spellEnd"/>
-      <w:r>
-        <w:t xml:space="preserve"> di </w:t>
-      </w:r>
-      <w:proofErr w:type="spellStart"/>
-      <w:r>
-        <w:t>esecuzione</w:t>
-      </w:r>
-      <w:proofErr w:type="spellEnd"/>
-      <w:r>
-        <w:t xml:space="preserve"> </w:t>
-      </w:r>
-      <w:proofErr w:type="spellStart"/>
-      <w:r>
-        <w:t>i</w:t>
-      </w:r>
-      <w:proofErr w:type="spellEnd"/>
-      <w:r>
-        <w:t xml:space="preserve"> </w:t>
-      </w:r>
-      <w:proofErr w:type="spellStart"/>
-      <w:r>
-        <w:t>passaggi</w:t>
-      </w:r>
-      <w:proofErr w:type="spellEnd"/>
-      <w:r>
-        <w:t xml:space="preserve"> </w:t>
-      </w:r>
-      <w:proofErr w:type="spellStart"/>
-      <w:r>
-        <w:t>essenziali</w:t>
-      </w:r>
-      <w:proofErr w:type="spellEnd"/>
-      <w:r>
-        <w:t xml:space="preserve"> per arrivare al rilascio e alla </w:t>
-      </w:r>
-      <w:proofErr w:type="spellStart"/>
-      <w:r>
-        <w:t>stabilizzazione</w:t>
-      </w:r>
-      <w:proofErr w:type="spellEnd"/>
-      <w:r>
-        <w:t xml:space="preserve"> </w:t>
-      </w:r>
-      <w:proofErr w:type="spellStart"/>
-      <w:r>
-        <w:t>dell’applicazione</w:t>
-      </w:r>
-      <w:proofErr w:type="spellEnd"/>
-      <w:r>
-        <w:t xml:space="preserve"> in </w:t>
-      </w:r>
-      <w:proofErr w:type="spellStart"/>
-      <w:r>
-        <w:t>produzione</w:t>
-      </w:r>
-      <w:proofErr w:type="spellEnd"/>
-      <w:r>
-        <w:t xml:space="preserve"> e ad </w:t>
-      </w:r>
-      <w:proofErr w:type="spellStart"/>
-      <w:r>
-        <w:t>una</w:t>
-      </w:r>
-      <w:proofErr w:type="spellEnd"/>
-      <w:r>
-        <w:t xml:space="preserve"> Corretta </w:t>
-      </w:r>
-      <w:proofErr w:type="spellStart"/>
-      <w:r>
-        <w:t>implementazione</w:t>
-      </w:r>
-      <w:proofErr w:type="spellEnd"/>
-      <w:r>
-        <w:t xml:space="preserve"> del </w:t>
-      </w:r>
-      <w:proofErr w:type="spellStart"/>
-      <w:r>
-        <w:t>prodotto</w:t>
-      </w:r>
-      <w:proofErr w:type="spellEnd"/>
-      <w:r>
-        <w:t xml:space="preserve">. </w:t>
+      <w:pPr>
+        <w:rPr>
+          <w:lang w:val="it-IT"/>
+        </w:rPr>
+      </w:pPr>
+      <w:r>
+        <w:rPr>
+          <w:lang w:val="it-IT"/>
+        </w:rPr>
+        <w:t>Milestone 1 – Validazione requisiti</w:t>
       </w:r>
     </w:p>
     <w:p>
-      <w:r>
-        <w:t xml:space="preserve">Milestone 1 – </w:t>
-      </w:r>
-      <w:proofErr w:type="spellStart"/>
-      <w:r>
-        <w:t>Validazione</w:t>
-      </w:r>
-      <w:proofErr w:type="spellEnd"/>
-      <w:r>
-        <w:t xml:space="preserve"> </w:t>
-      </w:r>
-      <w:proofErr w:type="spellStart"/>
-      <w:r>
-        <w:t>requisiti</w:t>
-      </w:r>
-      <w:proofErr w:type="spellEnd"/>
+      <w:pPr>
+        <w:rPr>
+          <w:lang w:val="it-IT"/>
+        </w:rPr>
+      </w:pPr>
+      <w:r>
+        <w:rPr>
+          <w:lang w:val="it-IT"/>
+        </w:rPr>
+        <w:t>Consolidamento requisiti, approvazione KPI e definizione ambito pilota.</w:t>
+      </w:r>
     </w:p>
     <w:p>
-      <w:r>
-        <w:t>Consolidamento requisiti, approvazione KPI e definizione ambito pilota.</w:t>
+      <w:pPr>
+        <w:pStyle w:val="Numeroelenco"/>
+      </w:pPr>
+      <w:r>
+        <w:t xml:space="preserve">Milestone 2 – </w:t>
+      </w:r>
+      <w:proofErr w:type="spellStart"/>
+      <w:r>
+        <w:t>Architettura</w:t>
+      </w:r>
+      <w:proofErr w:type="spellEnd"/>
+      <w:r>
+        <w:t xml:space="preserve"> e infrastruttura</w:t>
       </w:r>
     </w:p>
     <w:p>
       <w:pPr>
-        <w:pStyle w:val="Numeroelenco"/>
-      </w:pPr>
-      <w:r>
-        <w:t>Milestone 2 – Architettura e infrastruttura</w:t>
+        <w:rPr>
+          <w:lang w:val="it-IT"/>
+        </w:rPr>
+      </w:pPr>
+      <w:r>
+        <w:rPr>
+          <w:lang w:val="it-IT"/>
+        </w:rPr>
+        <w:t xml:space="preserve">Definizione deployment </w:t>
+      </w:r>
+      <w:proofErr w:type="spellStart"/>
+      <w:r>
+        <w:rPr>
+          <w:lang w:val="it-IT"/>
+        </w:rPr>
+        <w:t>three-tier</w:t>
+      </w:r>
+      <w:proofErr w:type="spellEnd"/>
+      <w:r>
+        <w:rPr>
+          <w:lang w:val="it-IT"/>
+        </w:rPr>
+        <w:t>, ambiente server classico e database SQL gestito; predisposizione monitoring e backup.</w:t>
       </w:r>
     </w:p>
     <w:p>
-      <w:r>
-        <w:t>Definizione deployment three-tier, ambiente server classico e database SQL gestito; predisposizione monitoring e backup.</w:t>
+      <w:pPr>
+        <w:pStyle w:val="Numeroelenco"/>
+      </w:pPr>
+      <w:r>
+        <w:t xml:space="preserve">Milestone 3 – </w:t>
+      </w:r>
+      <w:proofErr w:type="spellStart"/>
+      <w:r>
+        <w:t>Sviluppo</w:t>
+      </w:r>
+      <w:proofErr w:type="spellEnd"/>
+      <w:r>
+        <w:t xml:space="preserve"> MVP</w:t>
       </w:r>
     </w:p>
     <w:p>
       <w:pPr>
-        <w:pStyle w:val="Numeroelenco"/>
-      </w:pPr>
-      <w:r>
-        <w:t>Milestone 3 – Sviluppo MVP</w:t>
+        <w:rPr>
+          <w:lang w:val="it-IT"/>
+        </w:rPr>
+      </w:pPr>
+      <w:r>
+        <w:rPr>
+          <w:lang w:val="it-IT"/>
+        </w:rPr>
+        <w:t>Realizzazione funzionalità core e test funzionali automatizzati.</w:t>
       </w:r>
     </w:p>
     <w:p>
-      <w:r>
-        <w:t>Realizzazione funzionalità core e test funzionali automatizzati.</w:t>
+      <w:pPr>
+        <w:pStyle w:val="Numeroelenco"/>
+      </w:pPr>
+      <w:r>
+        <w:t>Milestone 4 – Test qualità</w:t>
       </w:r>
     </w:p>
     <w:p>
       <w:pPr>
-        <w:pStyle w:val="Numeroelenco"/>
-      </w:pPr>
-      <w:r>
-        <w:t>Milestone 4 – Test qualità</w:t>
+        <w:rPr>
+          <w:lang w:val="it-IT"/>
+        </w:rPr>
+      </w:pPr>
+      <w:proofErr w:type="spellStart"/>
+      <w:r>
+        <w:rPr>
+          <w:lang w:val="it-IT"/>
+        </w:rPr>
+        <w:t>Penetration</w:t>
+      </w:r>
+      <w:proofErr w:type="spellEnd"/>
+      <w:r>
+        <w:rPr>
+          <w:lang w:val="it-IT"/>
+        </w:rPr>
+        <w:t xml:space="preserve"> test, test di carico, test di usabilità e raccolta metriche </w:t>
+      </w:r>
+      <w:r>
+        <w:rPr>
+          <w:lang w:val="it-IT"/>
+        </w:rPr>
+        <w:t>sulla soddisfazione degli utenti (SUS)</w:t>
+      </w:r>
+      <w:r>
+        <w:rPr>
+          <w:lang w:val="it-IT"/>
+        </w:rPr>
+        <w:t>.</w:t>
       </w:r>
     </w:p>
     <w:p>
-      <w:r>
-        <w:t xml:space="preserve">Penetration test, test di carico, test di usabilità e </w:t>
-      </w:r>
-      <w:proofErr w:type="spellStart"/>
-      <w:r>
-        <w:t>raccolta</w:t>
-      </w:r>
-      <w:proofErr w:type="spellEnd"/>
-      <w:r>
-        <w:t xml:space="preserve"> </w:t>
-      </w:r>
-      <w:proofErr w:type="spellStart"/>
-      <w:r>
-        <w:t>metriche</w:t>
-      </w:r>
-      <w:proofErr w:type="spellEnd"/>
-      <w:r>
-        <w:t xml:space="preserve"> </w:t>
-      </w:r>
-      <w:proofErr w:type="spellStart"/>
-      <w:r>
-        <w:t>sulla</w:t>
-      </w:r>
-      <w:proofErr w:type="spellEnd"/>
-      <w:r>
-        <w:t xml:space="preserve"> </w:t>
-      </w:r>
-      <w:proofErr w:type="spellStart"/>
-      <w:r>
-        <w:t>soddisfazione</w:t>
-      </w:r>
-      <w:proofErr w:type="spellEnd"/>
-      <w:r>
-        <w:t xml:space="preserve"> </w:t>
-      </w:r>
-      <w:proofErr w:type="spellStart"/>
-      <w:r>
-        <w:t>degli</w:t>
-      </w:r>
-      <w:proofErr w:type="spellEnd"/>
-      <w:r>
-        <w:t xml:space="preserve"> </w:t>
-      </w:r>
-      <w:proofErr w:type="spellStart"/>
-      <w:r>
-        <w:t>utenti</w:t>
-      </w:r>
-      <w:proofErr w:type="spellEnd"/>
-      <w:r>
-        <w:t xml:space="preserve"> (SUS)</w:t>
-      </w:r>
-      <w:r>
-        <w:t>.</w:t>
+      <w:pPr>
+        <w:pStyle w:val="Numeroelenco"/>
+      </w:pPr>
+      <w:r>
+        <w:t>Milestone 5 – Pilot aziendale</w:t>
       </w:r>
     </w:p>
     <w:p>
       <w:pPr>
-        <w:pStyle w:val="Numeroelenco"/>
-      </w:pPr>
-      <w:r>
-        <w:t>Milestone 5 – Pilot aziendale</w:t>
+        <w:rPr>
+          <w:lang w:val="it-IT"/>
+        </w:rPr>
+      </w:pPr>
+      <w:r>
+        <w:rPr>
+          <w:lang w:val="it-IT"/>
+        </w:rPr>
+        <w:t>Rilascio su campione utenti, raccolta dati di utilizzo e feedback, correzione difetti.</w:t>
       </w:r>
     </w:p>
     <w:p>
-      <w:r>
-        <w:t>Rilascio su campione utenti, raccolta dati di utilizzo e feedback, correzione difetti.</w:t>
+      <w:pPr>
+        <w:pStyle w:val="Numeroelenco"/>
+      </w:pPr>
+      <w:r>
+        <w:t>Milestone 6 – Go-live</w:t>
       </w:r>
     </w:p>
     <w:p>
       <w:pPr>
-        <w:pStyle w:val="Numeroelenco"/>
-      </w:pPr>
-      <w:r>
-        <w:t>Milestone 6 – Go-live</w:t>
+        <w:rPr>
+          <w:lang w:val="it-IT"/>
+        </w:rPr>
+      </w:pPr>
+      <w:r>
+        <w:rPr>
+          <w:lang w:val="it-IT"/>
+        </w:rPr>
+        <w:t>Rilascio in produzione</w:t>
+      </w:r>
+      <w:r>
+        <w:rPr>
+          <w:lang w:val="it-IT"/>
+        </w:rPr>
+        <w:t>.</w:t>
       </w:r>
     </w:p>
     <w:p>
-      <w:r>
-        <w:t>Rilascio in produzione, attivazione runbook, SLA e reportistica periodica.</w:t>
-      </w:r>
-    </w:p>
-    <w:p>
       <w:pPr>
         <w:pStyle w:val="Numeroelenco"/>
-      </w:pPr>
-      <w:r>
+        <w:rPr>
+          <w:lang w:val="it-IT"/>
+        </w:rPr>
+      </w:pPr>
+      <w:r>
+        <w:rPr>
+          <w:lang w:val="it-IT"/>
+        </w:rPr>
         <w:t>Milestone 7 – Iterazione e scale-up</w:t>
       </w:r>
     </w:p>
@@ -3350,95 +1438,62 @@
           <w:color w:val="4F81BD" w:themeColor="accent1"/>
           <w:sz w:val="26"/>
           <w:szCs w:val="26"/>
-        </w:rPr>
-      </w:pPr>
-      <w:r>
-        <w:t xml:space="preserve">Analisi post-go-live, rilasci </w:t>
-      </w:r>
-      <w:proofErr w:type="spellStart"/>
-      <w:r>
-        <w:t>incrementali</w:t>
-      </w:r>
-      <w:proofErr w:type="spellEnd"/>
-      <w:r>
-        <w:t xml:space="preserve"> e </w:t>
-      </w:r>
-      <w:proofErr w:type="spellStart"/>
-      <w:r>
-        <w:t>scalabilità</w:t>
-      </w:r>
-      <w:proofErr w:type="spellEnd"/>
-      <w:r>
-        <w:t xml:space="preserve"> </w:t>
-      </w:r>
-      <w:proofErr w:type="spellStart"/>
-      <w:r>
-        <w:t>dell’infrastruttura</w:t>
-      </w:r>
-      <w:proofErr w:type="spellEnd"/>
-      <w:r>
-        <w:t>.</w:t>
+          <w:lang w:val="it-IT"/>
+        </w:rPr>
+      </w:pPr>
+      <w:r>
+        <w:rPr>
+          <w:lang w:val="it-IT"/>
+        </w:rPr>
+        <w:t>Analisi post-go-live, rilasci incrementali e scalabilità dell’infrastruttura.</w:t>
       </w:r>
     </w:p>
-    <w:p/>
+    <w:bookmarkEnd w:id="10"/>
     <w:p>
       <w:pPr>
-        <w:pStyle w:val="Titolo2"/>
-      </w:pPr>
-      <w:r>
-        <w:t>5. Meccanismi di verifica e accettazione</w:t>
-      </w:r>
+        <w:rPr>
+          <w:lang w:val="it-IT"/>
+        </w:rPr>
+      </w:pPr>
     </w:p>
     <w:p>
-      <w:r>
-        <w:t>Per ogni KPI va definito il processo di verifica: metriche automatiche, test di laboratorio (performance e DR), test di usabilità con campioni rappresentativi e report di sicurezza. L’accettazione richiede evidenze documentate e report che dimostrino il rispetto dei target critici.</w:t>
-      </w:r>
+      <w:pPr>
+        <w:pStyle w:val="Titolo2"/>
+        <w:rPr>
+          <w:lang w:val="it-IT"/>
+        </w:rPr>
+      </w:pPr>
+      <w:r>
+        <w:rPr>
+          <w:lang w:val="it-IT"/>
+        </w:rPr>
+        <w:t xml:space="preserve">5. </w:t>
+      </w:r>
+      <w:bookmarkStart w:id="11" w:name="_Hlk212580696"/>
+      <w:r>
+        <w:rPr>
+          <w:lang w:val="it-IT"/>
+        </w:rPr>
+        <w:t>Meccanismi di verifica e accettazione</w:t>
+      </w:r>
+      <w:bookmarkEnd w:id="11"/>
     </w:p>
     <w:p>
       <w:pPr>
-        <w:pStyle w:val="Titolo2"/>
-      </w:pPr>
-      <w:r>
-        <w:lastRenderedPageBreak/>
-        <w:t>6. Appendice: template di checklist per go-live</w:t>
-      </w:r>
-    </w:p>
-    <w:p>
-      <w:r>
-        <w:t>La checklist minimale per il go-live include:</w:t>
-      </w:r>
-    </w:p>
-    <w:p>
-      <w:r>
-        <w:t>• Verifica backup e procedure di restore</w:t>
-      </w:r>
-    </w:p>
-    <w:p>
-      <w:r>
-        <w:t>• Monitoring e alerting attivi per KPI principali</w:t>
-      </w:r>
-    </w:p>
-    <w:p>
-      <w:r>
-        <w:t>• Penetration test eseguito e vulnerabilità critiche mitigate</w:t>
-      </w:r>
-    </w:p>
-    <w:p>
-      <w:r>
-        <w:t>• Documentazione utente e materiale di onboarding completo</w:t>
-      </w:r>
-    </w:p>
-    <w:p>
-      <w:r>
-        <w:t xml:space="preserve">• Runbook e procedure di escalation </w:t>
-      </w:r>
-      <w:proofErr w:type="spellStart"/>
-      <w:r>
-        <w:t>approvati</w:t>
-      </w:r>
-      <w:proofErr w:type="spellEnd"/>
+        <w:rPr>
+          <w:lang w:val="it-IT"/>
+        </w:rPr>
+      </w:pPr>
+      <w:bookmarkStart w:id="12" w:name="_Hlk212580709"/>
+      <w:r>
+        <w:rPr>
+          <w:lang w:val="it-IT"/>
+        </w:rPr>
+        <w:t>Per ogni KPI va definito il processo di verifica: metriche automatiche, test di laboratorio (performance e DR), test di usabilità con campioni rappresentativi e report di sicurezza. L’accettazione richiede evidenze documentate e report che dimostrino il rispetto dei target critici.</w:t>
+      </w:r>
     </w:p>
     <w:bookmarkEnd w:id="0"/>
+    <w:bookmarkEnd w:id="12"/>
     <w:p/>
     <w:sectPr>
       <w:pgSz w:w="12240" w:h="15840"/>
@@ -3587,7 +1642,7 @@
   <w:abstractNum w:abstractNumId="7" w15:restartNumberingAfterBreak="0">
     <w:nsid w:val="FFFFFF88"/>
     <w:multiLevelType w:val="singleLevel"/>
-    <w:tmpl w:val="99D29246"/>
+    <w:tmpl w:val="ECE24D76"/>
     <w:lvl w:ilvl="0">
       <w:start w:val="1"/>
       <w:numFmt w:val="decimal"/>
@@ -3605,7 +1660,7 @@
   <w:abstractNum w:abstractNumId="8" w15:restartNumberingAfterBreak="0">
     <w:nsid w:val="FFFFFF89"/>
     <w:multiLevelType w:val="singleLevel"/>
-    <w:tmpl w:val="3D7C26BC"/>
+    <w:tmpl w:val="36A25C46"/>
     <w:lvl w:ilvl="0">
       <w:start w:val="1"/>
       <w:numFmt w:val="bullet"/>
@@ -3774,6 +1829,12 @@
   </w:num>
   <w:num w:numId="13" w16cid:durableId="792942199">
     <w:abstractNumId w:val="9"/>
+  </w:num>
+  <w:num w:numId="14" w16cid:durableId="1992171198">
+    <w:abstractNumId w:val="7"/>
+  </w:num>
+  <w:num w:numId="15" w16cid:durableId="2027632075">
+    <w:abstractNumId w:val="7"/>
   </w:num>
 </w:numbering>
 </file>

</xml_diff>